<commit_message>
missing page 4 and 6
</commit_message>
<xml_diff>
--- a/ist541/Trocio Final Project Description and Outline.docx
+++ b/ist541/Trocio Final Project Description and Outline.docx
@@ -431,13 +431,22 @@
     </w:p>
     <w:p>
       <w:pPr>
-        <w:rPr>
-          <w:rFonts w:asciiTheme="minorHAnsi" w:hAnsiTheme="minorHAnsi" w:cstheme="minorHAnsi"/>
-        </w:rPr>
-      </w:pPr>
-      <w:r>
-        <w:rPr>
-          <w:rFonts w:asciiTheme="minorHAnsi" w:hAnsiTheme="minorHAnsi" w:cstheme="minorHAnsi"/>
+        <w:pStyle w:val="ListParagraph"/>
+        <w:numPr>
+          <w:ilvl w:val="0"/>
+          <w:numId w:val="8"/>
+        </w:numPr>
+        <w:rPr>
+          <w:rFonts w:asciiTheme="minorHAnsi" w:hAnsiTheme="minorHAnsi" w:cstheme="minorHAnsi"/>
+          <w:b/>
+          <w:bCs/>
+        </w:rPr>
+      </w:pPr>
+      <w:r>
+        <w:rPr>
+          <w:rFonts w:asciiTheme="minorHAnsi" w:hAnsiTheme="minorHAnsi" w:cstheme="minorHAnsi"/>
+          <w:b/>
+          <w:bCs/>
         </w:rPr>
         <w:t>Main Page</w:t>
       </w:r>
@@ -605,13 +614,22 @@
     </w:p>
     <w:p>
       <w:pPr>
-        <w:rPr>
-          <w:rFonts w:asciiTheme="minorHAnsi" w:hAnsiTheme="minorHAnsi" w:cstheme="minorHAnsi"/>
-        </w:rPr>
-      </w:pPr>
-      <w:r>
-        <w:rPr>
-          <w:rFonts w:asciiTheme="minorHAnsi" w:hAnsiTheme="minorHAnsi" w:cstheme="minorHAnsi"/>
+        <w:pStyle w:val="ListParagraph"/>
+        <w:numPr>
+          <w:ilvl w:val="0"/>
+          <w:numId w:val="8"/>
+        </w:numPr>
+        <w:rPr>
+          <w:rFonts w:asciiTheme="minorHAnsi" w:hAnsiTheme="minorHAnsi" w:cstheme="minorHAnsi"/>
+          <w:b/>
+          <w:bCs/>
+        </w:rPr>
+      </w:pPr>
+      <w:r>
+        <w:rPr>
+          <w:rFonts w:asciiTheme="minorHAnsi" w:hAnsiTheme="minorHAnsi" w:cstheme="minorHAnsi"/>
+          <w:b/>
+          <w:bCs/>
         </w:rPr>
         <w:t>Imposter Syndrome &amp; Why It’s Important</w:t>
       </w:r>
@@ -708,200 +726,64 @@
         <w:ind w:left="360"/>
         <w:rPr>
           <w:rFonts w:asciiTheme="minorHAnsi" w:hAnsiTheme="minorHAnsi" w:cstheme="minorHAnsi"/>
-          <w:b/>
-          <w:bCs/>
-          <w:u w:val="single"/>
-        </w:rPr>
-      </w:pPr>
-      <w:r>
-        <w:rPr>
-          <w:rFonts w:asciiTheme="minorHAnsi" w:hAnsiTheme="minorHAnsi" w:cstheme="minorHAnsi"/>
-          <w:b/>
-          <w:bCs/>
-          <w:u w:val="single"/>
-        </w:rPr>
-        <w:t>Importance</w:t>
-      </w:r>
-    </w:p>
-    <w:p>
-      <w:pPr>
-        <w:pStyle w:val="ListParagraph"/>
-        <w:numPr>
-          <w:ilvl w:val="0"/>
-          <w:numId w:val="7"/>
-        </w:numPr>
-        <w:rPr>
-          <w:rFonts w:asciiTheme="minorHAnsi" w:hAnsiTheme="minorHAnsi" w:cstheme="minorHAnsi"/>
-        </w:rPr>
-      </w:pPr>
-      <w:r>
-        <w:rPr>
-          <w:rFonts w:asciiTheme="minorHAnsi" w:hAnsiTheme="minorHAnsi" w:cstheme="minorHAnsi"/>
-          <w:b/>
-          <w:bCs/>
-        </w:rPr>
-        <w:t xml:space="preserve">Feelings of </w:t>
-      </w:r>
-      <w:r>
-        <w:rPr>
-          <w:rFonts w:asciiTheme="minorHAnsi" w:hAnsiTheme="minorHAnsi" w:cstheme="minorHAnsi"/>
-          <w:b/>
-          <w:bCs/>
-        </w:rPr>
-        <w:t>i</w:t>
-      </w:r>
-      <w:r>
-        <w:rPr>
-          <w:rFonts w:asciiTheme="minorHAnsi" w:hAnsiTheme="minorHAnsi" w:cstheme="minorHAnsi"/>
-          <w:b/>
-          <w:bCs/>
-        </w:rPr>
-        <w:t>mposterism aren’t restricted:</w:t>
-      </w:r>
-    </w:p>
-    <w:p>
-      <w:pPr>
-        <w:pStyle w:val="ListParagraph"/>
-        <w:numPr>
-          <w:ilvl w:val="1"/>
-          <w:numId w:val="7"/>
-        </w:numPr>
-        <w:rPr>
-          <w:rFonts w:asciiTheme="minorHAnsi" w:hAnsiTheme="minorHAnsi" w:cstheme="minorHAnsi"/>
-        </w:rPr>
-      </w:pPr>
-      <w:r>
-        <w:rPr>
-          <w:rFonts w:asciiTheme="minorHAnsi" w:hAnsiTheme="minorHAnsi" w:cstheme="minorHAnsi"/>
-        </w:rPr>
-        <w:t xml:space="preserve">Everybody is susceptible to a phenomenon known as pluralistic ignorance, </w:t>
-      </w:r>
-      <w:r>
-        <w:rPr>
-          <w:rFonts w:asciiTheme="minorHAnsi" w:hAnsiTheme="minorHAnsi" w:cstheme="minorHAnsi"/>
-        </w:rPr>
-        <w:t>where we each doubt ourselves privately but believe we’re alone in thinking that way</w:t>
-      </w:r>
-    </w:p>
-    <w:p>
-      <w:pPr>
-        <w:pStyle w:val="ListParagraph"/>
-        <w:numPr>
-          <w:ilvl w:val="0"/>
-          <w:numId w:val="7"/>
-        </w:numPr>
-        <w:rPr>
-          <w:rFonts w:asciiTheme="minorHAnsi" w:hAnsiTheme="minorHAnsi" w:cstheme="minorHAnsi"/>
-          <w:b/>
-          <w:bCs/>
-        </w:rPr>
-      </w:pPr>
-      <w:r>
-        <w:rPr>
-          <w:rFonts w:asciiTheme="minorHAnsi" w:hAnsiTheme="minorHAnsi" w:cstheme="minorHAnsi"/>
-          <w:b/>
-          <w:bCs/>
-        </w:rPr>
-        <w:t>Feeling of imposterism can prevent people from sharing or performing</w:t>
-      </w:r>
-    </w:p>
-    <w:p>
-      <w:pPr>
-        <w:pStyle w:val="ListParagraph"/>
-        <w:numPr>
-          <w:ilvl w:val="1"/>
-          <w:numId w:val="7"/>
-        </w:numPr>
-        <w:rPr>
-          <w:rFonts w:asciiTheme="minorHAnsi" w:hAnsiTheme="minorHAnsi" w:cstheme="minorHAnsi"/>
-        </w:rPr>
-      </w:pPr>
-      <w:r>
-        <w:rPr>
-          <w:rFonts w:asciiTheme="minorHAnsi" w:hAnsiTheme="minorHAnsi" w:cstheme="minorHAnsi"/>
-        </w:rPr>
-        <w:t>Strong feelings of imposterism, can prevent people from sharing their great ideas or applying for job and programs where they’d excel</w:t>
-      </w:r>
-    </w:p>
-    <w:p>
-      <w:pPr>
-        <w:pStyle w:val="ListParagraph"/>
-        <w:numPr>
-          <w:ilvl w:val="0"/>
-          <w:numId w:val="7"/>
-        </w:numPr>
-        <w:rPr>
-          <w:rFonts w:asciiTheme="minorHAnsi" w:hAnsiTheme="minorHAnsi" w:cstheme="minorHAnsi"/>
-          <w:b/>
-          <w:bCs/>
-        </w:rPr>
-      </w:pPr>
-      <w:r>
-        <w:rPr>
-          <w:rFonts w:asciiTheme="minorHAnsi" w:hAnsiTheme="minorHAnsi" w:cstheme="minorHAnsi"/>
-          <w:b/>
-          <w:bCs/>
-        </w:rPr>
-        <w:t>Talking about imposterism is the way to combat it</w:t>
-      </w:r>
-    </w:p>
-    <w:p>
-      <w:pPr>
-        <w:pStyle w:val="ListParagraph"/>
-        <w:numPr>
-          <w:ilvl w:val="1"/>
-          <w:numId w:val="7"/>
-        </w:numPr>
-        <w:rPr>
-          <w:rFonts w:asciiTheme="minorHAnsi" w:hAnsiTheme="minorHAnsi" w:cstheme="minorHAnsi"/>
-        </w:rPr>
-      </w:pPr>
-      <w:r>
-        <w:rPr>
-          <w:rFonts w:asciiTheme="minorHAnsi" w:hAnsiTheme="minorHAnsi" w:cstheme="minorHAnsi"/>
-        </w:rPr>
-        <w:t>Once you’re aware of the phenomenon, you can combat your own imposter syndrome</w:t>
-      </w:r>
-    </w:p>
-    <w:p>
-      <w:pPr>
-        <w:rPr>
-          <w:rFonts w:asciiTheme="minorHAnsi" w:hAnsiTheme="minorHAnsi" w:cstheme="minorHAnsi"/>
-        </w:rPr>
-      </w:pPr>
-    </w:p>
-    <w:p>
-      <w:pPr>
-        <w:rPr>
-          <w:rFonts w:asciiTheme="minorHAnsi" w:hAnsiTheme="minorHAnsi" w:cstheme="minorHAnsi"/>
-        </w:rPr>
-      </w:pPr>
-      <w:r>
-        <w:rPr>
-          <w:rFonts w:asciiTheme="minorHAnsi" w:hAnsiTheme="minorHAnsi" w:cstheme="minorHAnsi"/>
-        </w:rPr>
-        <w:t>Reference:</w:t>
-      </w:r>
-    </w:p>
-    <w:p>
-      <w:pPr>
-        <w:rPr>
-          <w:rFonts w:asciiTheme="minorHAnsi" w:hAnsiTheme="minorHAnsi" w:cstheme="minorHAnsi"/>
-        </w:rPr>
-      </w:pPr>
-      <w:r>
-        <w:rPr>
-          <w:rFonts w:asciiTheme="minorHAnsi" w:hAnsiTheme="minorHAnsi" w:cstheme="minorHAnsi"/>
-        </w:rPr>
-        <w:t>What is imposter syndrome and how can you combat it</w:t>
-      </w:r>
-    </w:p>
-    <w:p>
-      <w:pPr>
-        <w:rPr>
-          <w:rFonts w:asciiTheme="minorHAnsi" w:hAnsiTheme="minorHAnsi" w:cstheme="minorHAnsi"/>
-        </w:rPr>
-      </w:pPr>
+        </w:rPr>
+      </w:pPr>
+    </w:p>
+    <w:p>
+      <w:pPr>
+        <w:ind w:left="360"/>
+        <w:rPr>
+          <w:rFonts w:asciiTheme="minorHAnsi" w:hAnsiTheme="minorHAnsi" w:cstheme="minorHAnsi"/>
+        </w:rPr>
+      </w:pPr>
+      <w:r>
+        <w:rPr>
+          <w:rFonts w:asciiTheme="minorHAnsi" w:hAnsiTheme="minorHAnsi" w:cstheme="minorHAnsi"/>
+        </w:rPr>
+        <w:t>"</w:t>
+      </w:r>
+      <w:proofErr w:type="gramStart"/>
+      <w:r>
+        <w:rPr>
+          <w:rFonts w:asciiTheme="minorHAnsi" w:hAnsiTheme="minorHAnsi" w:cstheme="minorHAnsi"/>
+        </w:rPr>
+        <w:t>persistent</w:t>
+      </w:r>
+      <w:proofErr w:type="gramEnd"/>
+      <w:r>
+        <w:rPr>
+          <w:rFonts w:asciiTheme="minorHAnsi" w:hAnsiTheme="minorHAnsi" w:cstheme="minorHAnsi"/>
+        </w:rPr>
+        <w:t xml:space="preserve"> doubt concerning one's abilities or accomplishments accompanied by the fear of being exposed as a fraud despite evidence of one's ongoing success."</w:t>
+      </w:r>
+      <w:r>
+        <w:rPr>
+          <w:rFonts w:asciiTheme="minorHAnsi" w:hAnsiTheme="minorHAnsi" w:cstheme="minorHAnsi"/>
+        </w:rPr>
+        <w:tab/>
+        <w:t>-Merriam-Webster Dictionary</w:t>
+      </w:r>
+    </w:p>
+    <w:p>
+      <w:pPr>
+        <w:ind w:left="360"/>
+        <w:rPr>
+          <w:rFonts w:asciiTheme="minorHAnsi" w:hAnsiTheme="minorHAnsi" w:cstheme="minorHAnsi"/>
+        </w:rPr>
+      </w:pPr>
+    </w:p>
+    <w:p>
+      <w:pPr>
+        <w:rPr>
+          <w:rFonts w:asciiTheme="minorHAnsi" w:hAnsiTheme="minorHAnsi" w:cstheme="minorHAnsi"/>
+        </w:rPr>
+      </w:pPr>
+      <w:r>
+        <w:rPr>
+          <w:rFonts w:asciiTheme="minorHAnsi" w:hAnsiTheme="minorHAnsi" w:cstheme="minorHAnsi"/>
+        </w:rPr>
+        <w:t xml:space="preserve">Video: </w:t>
+      </w:r>
       <w:hyperlink r:id="rId5" w:history="1">
         <w:r>
           <w:rPr>
@@ -914,6 +796,250 @@
     </w:p>
     <w:p>
       <w:pPr>
+        <w:ind w:left="360"/>
+        <w:rPr>
+          <w:rFonts w:asciiTheme="minorHAnsi" w:hAnsiTheme="minorHAnsi" w:cstheme="minorHAnsi"/>
+        </w:rPr>
+      </w:pPr>
+    </w:p>
+    <w:p>
+      <w:pPr>
+        <w:ind w:left="360"/>
+        <w:rPr>
+          <w:rFonts w:asciiTheme="minorHAnsi" w:hAnsiTheme="minorHAnsi" w:cstheme="minorHAnsi"/>
+          <w:b/>
+          <w:bCs/>
+          <w:u w:val="single"/>
+        </w:rPr>
+      </w:pPr>
+    </w:p>
+    <w:p>
+      <w:pPr>
+        <w:ind w:left="360"/>
+        <w:rPr>
+          <w:rFonts w:asciiTheme="minorHAnsi" w:hAnsiTheme="minorHAnsi" w:cstheme="minorHAnsi"/>
+          <w:u w:val="single"/>
+        </w:rPr>
+      </w:pPr>
+      <w:r>
+        <w:rPr>
+          <w:rFonts w:asciiTheme="minorHAnsi" w:hAnsiTheme="minorHAnsi" w:cstheme="minorHAnsi"/>
+          <w:u w:val="single"/>
+        </w:rPr>
+        <w:t>Importance</w:t>
+      </w:r>
+    </w:p>
+    <w:p>
+      <w:pPr>
+        <w:pStyle w:val="ListParagraph"/>
+        <w:numPr>
+          <w:ilvl w:val="0"/>
+          <w:numId w:val="7"/>
+        </w:numPr>
+        <w:rPr>
+          <w:rFonts w:asciiTheme="minorHAnsi" w:hAnsiTheme="minorHAnsi" w:cstheme="minorHAnsi"/>
+        </w:rPr>
+      </w:pPr>
+      <w:r>
+        <w:rPr>
+          <w:rFonts w:asciiTheme="minorHAnsi" w:hAnsiTheme="minorHAnsi" w:cstheme="minorHAnsi"/>
+        </w:rPr>
+        <w:t xml:space="preserve">Feelings of </w:t>
+      </w:r>
+      <w:r>
+        <w:rPr>
+          <w:rFonts w:asciiTheme="minorHAnsi" w:hAnsiTheme="minorHAnsi" w:cstheme="minorHAnsi"/>
+        </w:rPr>
+        <w:t>i</w:t>
+      </w:r>
+      <w:r>
+        <w:rPr>
+          <w:rFonts w:asciiTheme="minorHAnsi" w:hAnsiTheme="minorHAnsi" w:cstheme="minorHAnsi"/>
+        </w:rPr>
+        <w:t>mposterism aren’t restricted:</w:t>
+      </w:r>
+    </w:p>
+    <w:p>
+      <w:pPr>
+        <w:pStyle w:val="ListParagraph"/>
+        <w:numPr>
+          <w:ilvl w:val="1"/>
+          <w:numId w:val="7"/>
+        </w:numPr>
+        <w:rPr>
+          <w:rFonts w:asciiTheme="minorHAnsi" w:hAnsiTheme="minorHAnsi" w:cstheme="minorHAnsi"/>
+        </w:rPr>
+      </w:pPr>
+      <w:r>
+        <w:rPr>
+          <w:rFonts w:asciiTheme="minorHAnsi" w:hAnsiTheme="minorHAnsi" w:cstheme="minorHAnsi"/>
+        </w:rPr>
+        <w:t>Everybody is susceptible to a phenomenon known as pluralistic ignorance, where we each doubt ourselves privately but believe we’re alone in thinking that way</w:t>
+      </w:r>
+    </w:p>
+    <w:p>
+      <w:pPr>
+        <w:pStyle w:val="ListParagraph"/>
+        <w:numPr>
+          <w:ilvl w:val="0"/>
+          <w:numId w:val="7"/>
+        </w:numPr>
+        <w:rPr>
+          <w:rFonts w:asciiTheme="minorHAnsi" w:hAnsiTheme="minorHAnsi" w:cstheme="minorHAnsi"/>
+        </w:rPr>
+      </w:pPr>
+      <w:r>
+        <w:rPr>
+          <w:rFonts w:asciiTheme="minorHAnsi" w:hAnsiTheme="minorHAnsi" w:cstheme="minorHAnsi"/>
+        </w:rPr>
+        <w:t>Feeling of imposterism can prevent people from sharing or performing</w:t>
+      </w:r>
+    </w:p>
+    <w:p>
+      <w:pPr>
+        <w:pStyle w:val="ListParagraph"/>
+        <w:numPr>
+          <w:ilvl w:val="1"/>
+          <w:numId w:val="7"/>
+        </w:numPr>
+        <w:rPr>
+          <w:rFonts w:asciiTheme="minorHAnsi" w:hAnsiTheme="minorHAnsi" w:cstheme="minorHAnsi"/>
+        </w:rPr>
+      </w:pPr>
+      <w:r>
+        <w:rPr>
+          <w:rFonts w:asciiTheme="minorHAnsi" w:hAnsiTheme="minorHAnsi" w:cstheme="minorHAnsi"/>
+        </w:rPr>
+        <w:t>Strong feelings of imposterism, can prevent people from sharing their great ideas or applying for job and programs where they’d excel</w:t>
+      </w:r>
+    </w:p>
+    <w:p>
+      <w:pPr>
+        <w:pStyle w:val="ListParagraph"/>
+        <w:numPr>
+          <w:ilvl w:val="0"/>
+          <w:numId w:val="7"/>
+        </w:numPr>
+        <w:rPr>
+          <w:rFonts w:asciiTheme="minorHAnsi" w:hAnsiTheme="minorHAnsi" w:cstheme="minorHAnsi"/>
+        </w:rPr>
+      </w:pPr>
+      <w:r>
+        <w:rPr>
+          <w:rFonts w:asciiTheme="minorHAnsi" w:hAnsiTheme="minorHAnsi" w:cstheme="minorHAnsi"/>
+        </w:rPr>
+        <w:t xml:space="preserve">Talking about imposterism is </w:t>
+      </w:r>
+      <w:r>
+        <w:rPr>
+          <w:rFonts w:asciiTheme="minorHAnsi" w:hAnsiTheme="minorHAnsi" w:cstheme="minorHAnsi"/>
+        </w:rPr>
+        <w:t xml:space="preserve">a </w:t>
+      </w:r>
+      <w:proofErr w:type="gramStart"/>
+      <w:r>
+        <w:rPr>
+          <w:rFonts w:asciiTheme="minorHAnsi" w:hAnsiTheme="minorHAnsi" w:cstheme="minorHAnsi"/>
+        </w:rPr>
+        <w:t>sure fire</w:t>
+      </w:r>
+      <w:proofErr w:type="gramEnd"/>
+      <w:r>
+        <w:rPr>
+          <w:rFonts w:asciiTheme="minorHAnsi" w:hAnsiTheme="minorHAnsi" w:cstheme="minorHAnsi"/>
+        </w:rPr>
+        <w:t xml:space="preserve"> </w:t>
+      </w:r>
+      <w:r>
+        <w:rPr>
+          <w:rFonts w:asciiTheme="minorHAnsi" w:hAnsiTheme="minorHAnsi" w:cstheme="minorHAnsi"/>
+        </w:rPr>
+        <w:t>way to combat it</w:t>
+      </w:r>
+    </w:p>
+    <w:p>
+      <w:pPr>
+        <w:pStyle w:val="ListParagraph"/>
+        <w:numPr>
+          <w:ilvl w:val="1"/>
+          <w:numId w:val="7"/>
+        </w:numPr>
+        <w:rPr>
+          <w:rFonts w:asciiTheme="minorHAnsi" w:hAnsiTheme="minorHAnsi" w:cstheme="minorHAnsi"/>
+        </w:rPr>
+      </w:pPr>
+      <w:r>
+        <w:rPr>
+          <w:rFonts w:asciiTheme="minorHAnsi" w:hAnsiTheme="minorHAnsi" w:cstheme="minorHAnsi"/>
+        </w:rPr>
+        <w:t>Once you’re aware of the phenomenon, you can combat your own imposter syndrome</w:t>
+      </w:r>
+    </w:p>
+    <w:p>
+      <w:pPr>
+        <w:rPr>
+          <w:rFonts w:asciiTheme="minorHAnsi" w:hAnsiTheme="minorHAnsi" w:cstheme="minorHAnsi"/>
+        </w:rPr>
+      </w:pPr>
+    </w:p>
+    <w:p>
+      <w:pPr>
+        <w:rPr>
+          <w:rFonts w:asciiTheme="minorHAnsi" w:hAnsiTheme="minorHAnsi" w:cstheme="minorHAnsi"/>
+        </w:rPr>
+      </w:pPr>
+      <w:r>
+        <w:rPr>
+          <w:rFonts w:asciiTheme="minorHAnsi" w:hAnsiTheme="minorHAnsi" w:cstheme="minorHAnsi"/>
+        </w:rPr>
+        <w:t>Reference:</w:t>
+      </w:r>
+    </w:p>
+    <w:p>
+      <w:pPr>
+        <w:rPr>
+          <w:rFonts w:asciiTheme="minorHAnsi" w:hAnsiTheme="minorHAnsi" w:cstheme="minorHAnsi"/>
+        </w:rPr>
+      </w:pPr>
+      <w:r>
+        <w:rPr>
+          <w:rFonts w:asciiTheme="minorHAnsi" w:hAnsiTheme="minorHAnsi" w:cstheme="minorHAnsi"/>
+        </w:rPr>
+        <w:t>What is imposter syndrome and how can you combat it</w:t>
+      </w:r>
+    </w:p>
+    <w:p>
+      <w:pPr>
+        <w:rPr>
+          <w:rFonts w:asciiTheme="minorHAnsi" w:hAnsiTheme="minorHAnsi" w:cstheme="minorHAnsi"/>
+        </w:rPr>
+      </w:pPr>
+      <w:hyperlink r:id="rId6" w:history="1">
+        <w:r>
+          <w:rPr>
+            <w:rStyle w:val="Hyperlink"/>
+            <w:rFonts w:asciiTheme="minorHAnsi" w:hAnsiTheme="minorHAnsi" w:cstheme="minorHAnsi"/>
+          </w:rPr>
+          <w:t>https://youtu.b</w:t>
+        </w:r>
+        <w:r>
+          <w:rPr>
+            <w:rStyle w:val="Hyperlink"/>
+            <w:rFonts w:asciiTheme="minorHAnsi" w:hAnsiTheme="minorHAnsi" w:cstheme="minorHAnsi"/>
+          </w:rPr>
+          <w:t>e</w:t>
+        </w:r>
+        <w:r>
+          <w:rPr>
+            <w:rStyle w:val="Hyperlink"/>
+            <w:rFonts w:asciiTheme="minorHAnsi" w:hAnsiTheme="minorHAnsi" w:cstheme="minorHAnsi"/>
+          </w:rPr>
+          <w:t>/ZQUxL4Jm1Lo</w:t>
+        </w:r>
+      </w:hyperlink>
+    </w:p>
+    <w:p>
+      <w:pPr>
         <w:rPr>
           <w:rFonts w:asciiTheme="minorHAnsi" w:hAnsiTheme="minorHAnsi" w:cstheme="minorHAnsi"/>
         </w:rPr>
@@ -954,13 +1080,22 @@
     </w:p>
     <w:p>
       <w:pPr>
-        <w:rPr>
-          <w:rFonts w:asciiTheme="minorHAnsi" w:hAnsiTheme="minorHAnsi" w:cstheme="minorHAnsi"/>
-        </w:rPr>
-      </w:pPr>
-      <w:r>
-        <w:rPr>
-          <w:rFonts w:asciiTheme="minorHAnsi" w:hAnsiTheme="minorHAnsi" w:cstheme="minorHAnsi"/>
+        <w:pStyle w:val="ListParagraph"/>
+        <w:numPr>
+          <w:ilvl w:val="0"/>
+          <w:numId w:val="8"/>
+        </w:numPr>
+        <w:rPr>
+          <w:rFonts w:asciiTheme="minorHAnsi" w:hAnsiTheme="minorHAnsi" w:cstheme="minorHAnsi"/>
+          <w:b/>
+          <w:bCs/>
+        </w:rPr>
+      </w:pPr>
+      <w:r>
+        <w:rPr>
+          <w:rFonts w:asciiTheme="minorHAnsi" w:hAnsiTheme="minorHAnsi" w:cstheme="minorHAnsi"/>
+          <w:b/>
+          <w:bCs/>
         </w:rPr>
         <w:t>Signs of IS</w:t>
       </w:r>
@@ -980,7 +1115,133 @@
         <w:rPr>
           <w:rFonts w:asciiTheme="minorHAnsi" w:hAnsiTheme="minorHAnsi" w:cstheme="minorHAnsi"/>
         </w:rPr>
-        <w:t>Content: Reasons for I.S. and When It Happens</w:t>
+        <w:t xml:space="preserve">Content: </w:t>
+      </w:r>
+    </w:p>
+    <w:p>
+      <w:pPr>
+        <w:pStyle w:val="ListParagraph"/>
+        <w:numPr>
+          <w:ilvl w:val="1"/>
+          <w:numId w:val="5"/>
+        </w:numPr>
+        <w:rPr>
+          <w:rFonts w:asciiTheme="minorHAnsi" w:hAnsiTheme="minorHAnsi" w:cstheme="minorHAnsi"/>
+        </w:rPr>
+      </w:pPr>
+      <w:r>
+        <w:rPr>
+          <w:rFonts w:asciiTheme="minorHAnsi" w:hAnsiTheme="minorHAnsi" w:cstheme="minorHAnsi"/>
+        </w:rPr>
+        <w:t>What are Signs of Imposter Syndrome?</w:t>
+      </w:r>
+    </w:p>
+    <w:p>
+      <w:pPr>
+        <w:pStyle w:val="ListParagraph"/>
+        <w:numPr>
+          <w:ilvl w:val="2"/>
+          <w:numId w:val="5"/>
+        </w:numPr>
+        <w:rPr>
+          <w:rFonts w:asciiTheme="minorHAnsi" w:hAnsiTheme="minorHAnsi" w:cstheme="minorHAnsi"/>
+        </w:rPr>
+      </w:pPr>
+      <w:r>
+        <w:rPr>
+          <w:rFonts w:asciiTheme="minorHAnsi" w:hAnsiTheme="minorHAnsi" w:cstheme="minorHAnsi"/>
+        </w:rPr>
+        <w:t>Afraid of being outed as a fraud</w:t>
+      </w:r>
+    </w:p>
+    <w:p>
+      <w:pPr>
+        <w:pStyle w:val="ListParagraph"/>
+        <w:numPr>
+          <w:ilvl w:val="2"/>
+          <w:numId w:val="5"/>
+        </w:numPr>
+        <w:rPr>
+          <w:rFonts w:asciiTheme="minorHAnsi" w:hAnsiTheme="minorHAnsi" w:cstheme="minorHAnsi"/>
+        </w:rPr>
+      </w:pPr>
+      <w:r>
+        <w:rPr>
+          <w:rFonts w:asciiTheme="minorHAnsi" w:hAnsiTheme="minorHAnsi" w:cstheme="minorHAnsi"/>
+        </w:rPr>
+        <w:t>Feeling unworthy of success</w:t>
+      </w:r>
+    </w:p>
+    <w:p>
+      <w:pPr>
+        <w:pStyle w:val="ListParagraph"/>
+        <w:numPr>
+          <w:ilvl w:val="2"/>
+          <w:numId w:val="5"/>
+        </w:numPr>
+        <w:rPr>
+          <w:rFonts w:asciiTheme="minorHAnsi" w:hAnsiTheme="minorHAnsi" w:cstheme="minorHAnsi"/>
+        </w:rPr>
+      </w:pPr>
+      <w:r>
+        <w:rPr>
+          <w:rFonts w:asciiTheme="minorHAnsi" w:hAnsiTheme="minorHAnsi" w:cstheme="minorHAnsi"/>
+        </w:rPr>
+        <w:t>Dismissing positive feedback</w:t>
+      </w:r>
+    </w:p>
+    <w:p>
+      <w:pPr>
+        <w:pStyle w:val="ListParagraph"/>
+        <w:numPr>
+          <w:ilvl w:val="2"/>
+          <w:numId w:val="5"/>
+        </w:numPr>
+        <w:rPr>
+          <w:rFonts w:asciiTheme="minorHAnsi" w:hAnsiTheme="minorHAnsi" w:cstheme="minorHAnsi"/>
+        </w:rPr>
+      </w:pPr>
+      <w:r>
+        <w:rPr>
+          <w:rFonts w:asciiTheme="minorHAnsi" w:hAnsiTheme="minorHAnsi" w:cstheme="minorHAnsi"/>
+        </w:rPr>
+        <w:t>Distrusting of others</w:t>
+      </w:r>
+    </w:p>
+    <w:p>
+      <w:pPr>
+        <w:pStyle w:val="ListParagraph"/>
+        <w:numPr>
+          <w:ilvl w:val="2"/>
+          <w:numId w:val="5"/>
+        </w:numPr>
+        <w:rPr>
+          <w:rFonts w:asciiTheme="minorHAnsi" w:hAnsiTheme="minorHAnsi" w:cstheme="minorHAnsi"/>
+        </w:rPr>
+      </w:pPr>
+      <w:r>
+        <w:rPr>
+          <w:rFonts w:asciiTheme="minorHAnsi" w:hAnsiTheme="minorHAnsi" w:cstheme="minorHAnsi"/>
+        </w:rPr>
+        <w:t>Blaming accomplishments on luck</w:t>
+      </w:r>
+    </w:p>
+    <w:p>
+      <w:pPr>
+        <w:pStyle w:val="ListParagraph"/>
+        <w:numPr>
+          <w:ilvl w:val="2"/>
+          <w:numId w:val="5"/>
+        </w:numPr>
+        <w:rPr>
+          <w:rFonts w:asciiTheme="minorHAnsi" w:hAnsiTheme="minorHAnsi" w:cstheme="minorHAnsi"/>
+        </w:rPr>
+      </w:pPr>
+      <w:r>
+        <w:rPr>
+          <w:rFonts w:asciiTheme="minorHAnsi" w:hAnsiTheme="minorHAnsi" w:cstheme="minorHAnsi"/>
+        </w:rPr>
+        <w:t>Overpreparing</w:t>
       </w:r>
     </w:p>
     <w:p>
@@ -998,51 +1259,19 @@
         <w:rPr>
           <w:rFonts w:asciiTheme="minorHAnsi" w:hAnsiTheme="minorHAnsi" w:cstheme="minorHAnsi"/>
         </w:rPr>
-        <w:t xml:space="preserve">Media: </w:t>
-      </w:r>
-      <w:r>
-        <w:rPr>
-          <w:rFonts w:asciiTheme="minorHAnsi" w:hAnsiTheme="minorHAnsi" w:cstheme="minorHAnsi"/>
-        </w:rPr>
-        <w:t>E</w:t>
-      </w:r>
-      <w:r>
-        <w:rPr>
-          <w:rFonts w:asciiTheme="minorHAnsi" w:hAnsiTheme="minorHAnsi" w:cstheme="minorHAnsi"/>
-        </w:rPr>
-        <w:t>xternal v</w:t>
-      </w:r>
-      <w:r>
-        <w:rPr>
-          <w:rFonts w:asciiTheme="minorHAnsi" w:hAnsiTheme="minorHAnsi" w:cstheme="minorHAnsi"/>
-        </w:rPr>
-        <w:t>ideo</w:t>
-      </w:r>
-      <w:r>
-        <w:rPr>
-          <w:rFonts w:asciiTheme="minorHAnsi" w:hAnsiTheme="minorHAnsi" w:cstheme="minorHAnsi"/>
-        </w:rPr>
-        <w:t xml:space="preserve"> (</w:t>
-      </w:r>
-      <w:proofErr w:type="spellStart"/>
-      <w:r>
-        <w:rPr>
-          <w:rFonts w:asciiTheme="minorHAnsi" w:hAnsiTheme="minorHAnsi" w:cstheme="minorHAnsi"/>
-        </w:rPr>
-        <w:t>iFrames</w:t>
-      </w:r>
-      <w:proofErr w:type="spellEnd"/>
-      <w:r>
-        <w:rPr>
-          <w:rFonts w:asciiTheme="minorHAnsi" w:hAnsiTheme="minorHAnsi" w:cstheme="minorHAnsi"/>
-        </w:rPr>
-        <w:t>)</w:t>
-      </w:r>
-      <w:r>
-        <w:rPr>
-          <w:rFonts w:asciiTheme="minorHAnsi" w:hAnsiTheme="minorHAnsi" w:cstheme="minorHAnsi"/>
-        </w:rPr>
-        <w:t xml:space="preserve"> and text</w:t>
+        <w:t>Media:</w:t>
+      </w:r>
+      <w:r>
+        <w:rPr>
+          <w:rFonts w:asciiTheme="minorHAnsi" w:hAnsiTheme="minorHAnsi" w:cstheme="minorHAnsi"/>
+        </w:rPr>
+        <w:t xml:space="preserve"> </w:t>
+      </w:r>
+      <w:r>
+        <w:rPr>
+          <w:rFonts w:asciiTheme="minorHAnsi" w:hAnsiTheme="minorHAnsi" w:cstheme="minorHAnsi"/>
+        </w:rPr>
+        <w:t>quiz and image</w:t>
       </w:r>
     </w:p>
     <w:p>
@@ -1066,7 +1295,187 @@
         <w:rPr>
           <w:rFonts w:asciiTheme="minorHAnsi" w:hAnsiTheme="minorHAnsi" w:cstheme="minorHAnsi"/>
         </w:rPr>
-        <w:t xml:space="preserve"> Playable video and collapsible sections</w:t>
+        <w:t xml:space="preserve"> </w:t>
+      </w:r>
+      <w:r>
+        <w:rPr>
+          <w:rFonts w:asciiTheme="minorHAnsi" w:hAnsiTheme="minorHAnsi" w:cstheme="minorHAnsi"/>
+        </w:rPr>
+        <w:t xml:space="preserve">clickable </w:t>
+      </w:r>
+      <w:proofErr w:type="gramStart"/>
+      <w:r>
+        <w:rPr>
+          <w:rFonts w:asciiTheme="minorHAnsi" w:hAnsiTheme="minorHAnsi" w:cstheme="minorHAnsi"/>
+        </w:rPr>
+        <w:t>multiple choice</w:t>
+      </w:r>
+      <w:proofErr w:type="gramEnd"/>
+      <w:r>
+        <w:rPr>
+          <w:rFonts w:asciiTheme="minorHAnsi" w:hAnsiTheme="minorHAnsi" w:cstheme="minorHAnsi"/>
+        </w:rPr>
+        <w:t xml:space="preserve"> question</w:t>
+      </w:r>
+      <w:r>
+        <w:rPr>
+          <w:rFonts w:asciiTheme="minorHAnsi" w:hAnsiTheme="minorHAnsi" w:cstheme="minorHAnsi"/>
+        </w:rPr>
+        <w:t xml:space="preserve"> and image reveal</w:t>
+      </w:r>
+    </w:p>
+    <w:p>
+      <w:pPr>
+        <w:pStyle w:val="Heading1"/>
+        <w:shd w:val="clear" w:color="auto" w:fill="FFFFFF"/>
+        <w:spacing w:before="0"/>
+        <w:rPr>
+          <w:rFonts w:ascii="Fira Sans Condensed" w:hAnsi="Fira Sans Condensed"/>
+          <w:color w:val="000000"/>
+        </w:rPr>
+      </w:pPr>
+    </w:p>
+    <w:p>
+      <w:pPr>
+        <w:pStyle w:val="Heading1"/>
+        <w:shd w:val="clear" w:color="auto" w:fill="FFFFFF"/>
+        <w:spacing w:before="0"/>
+        <w:rPr>
+          <w:rFonts w:asciiTheme="minorHAnsi" w:hAnsiTheme="minorHAnsi" w:cstheme="minorHAnsi"/>
+          <w:color w:val="000000"/>
+          <w:sz w:val="22"/>
+          <w:szCs w:val="22"/>
+        </w:rPr>
+      </w:pPr>
+      <w:r>
+        <w:rPr>
+          <w:rFonts w:asciiTheme="minorHAnsi" w:hAnsiTheme="minorHAnsi" w:cstheme="minorHAnsi"/>
+          <w:color w:val="000000"/>
+          <w:sz w:val="22"/>
+          <w:szCs w:val="22"/>
+        </w:rPr>
+        <w:t>Reference:</w:t>
+      </w:r>
+    </w:p>
+    <w:p>
+      <w:pPr>
+        <w:pStyle w:val="Heading1"/>
+        <w:shd w:val="clear" w:color="auto" w:fill="FFFFFF"/>
+        <w:spacing w:before="0"/>
+        <w:rPr>
+          <w:rFonts w:asciiTheme="minorHAnsi" w:hAnsiTheme="minorHAnsi" w:cstheme="minorHAnsi"/>
+          <w:color w:val="000000"/>
+          <w:sz w:val="22"/>
+          <w:szCs w:val="22"/>
+        </w:rPr>
+      </w:pPr>
+      <w:r>
+        <w:rPr>
+          <w:rFonts w:asciiTheme="minorHAnsi" w:hAnsiTheme="minorHAnsi" w:cstheme="minorHAnsi"/>
+          <w:color w:val="000000"/>
+          <w:sz w:val="22"/>
+          <w:szCs w:val="22"/>
+        </w:rPr>
+        <w:t xml:space="preserve">Green, Duncan (2022, September 14) </w:t>
+      </w:r>
+      <w:r>
+        <w:rPr>
+          <w:rFonts w:asciiTheme="minorHAnsi" w:hAnsiTheme="minorHAnsi" w:cstheme="minorHAnsi"/>
+          <w:color w:val="000000"/>
+          <w:sz w:val="22"/>
+          <w:szCs w:val="22"/>
+        </w:rPr>
+        <w:t>Is it time to Embrace your Imposter Syndrome?</w:t>
+      </w:r>
+      <w:r>
+        <w:rPr>
+          <w:rFonts w:asciiTheme="minorHAnsi" w:hAnsiTheme="minorHAnsi" w:cstheme="minorHAnsi"/>
+          <w:color w:val="000000"/>
+          <w:sz w:val="22"/>
+          <w:szCs w:val="22"/>
+        </w:rPr>
+        <w:t xml:space="preserve"> From Poverty to Power </w:t>
+      </w:r>
+    </w:p>
+    <w:p>
+      <w:pPr>
+        <w:rPr>
+          <w:rFonts w:asciiTheme="minorHAnsi" w:hAnsiTheme="minorHAnsi" w:cstheme="minorHAnsi"/>
+          <w:sz w:val="22"/>
+          <w:szCs w:val="22"/>
+        </w:rPr>
+      </w:pPr>
+      <w:r>
+        <w:rPr>
+          <w:rFonts w:asciiTheme="minorHAnsi" w:hAnsiTheme="minorHAnsi" w:cstheme="minorHAnsi"/>
+          <w:sz w:val="22"/>
+          <w:szCs w:val="22"/>
+        </w:rPr>
+        <w:t>https://frompoverty.oxfam.org.uk/is-it-time-to-embrace-your-imposter-syndrome/</w:t>
+      </w:r>
+    </w:p>
+    <w:p>
+      <w:pPr>
+        <w:rPr>
+          <w:rFonts w:asciiTheme="minorHAnsi" w:hAnsiTheme="minorHAnsi" w:cstheme="minorHAnsi"/>
+        </w:rPr>
+      </w:pPr>
+    </w:p>
+    <w:p>
+      <w:pPr>
+        <w:rPr>
+          <w:rFonts w:asciiTheme="minorHAnsi" w:hAnsiTheme="minorHAnsi" w:cstheme="minorHAnsi"/>
+          <w:b/>
+          <w:bCs/>
+        </w:rPr>
+      </w:pPr>
+    </w:p>
+    <w:p>
+      <w:pPr>
+        <w:rPr>
+          <w:rFonts w:asciiTheme="minorHAnsi" w:hAnsiTheme="minorHAnsi" w:cstheme="minorHAnsi"/>
+          <w:b/>
+          <w:bCs/>
+        </w:rPr>
+      </w:pPr>
+      <w:r>
+        <w:rPr>
+          <w:rFonts w:asciiTheme="minorHAnsi" w:hAnsiTheme="minorHAnsi" w:cstheme="minorHAnsi"/>
+          <w:b/>
+          <w:bCs/>
+        </w:rPr>
+        <w:t>IS Types:</w:t>
+      </w:r>
+    </w:p>
+    <w:p>
+      <w:pPr>
+        <w:rPr>
+          <w:rFonts w:asciiTheme="minorHAnsi" w:hAnsiTheme="minorHAnsi" w:cstheme="minorHAnsi"/>
+        </w:rPr>
+      </w:pPr>
+    </w:p>
+    <w:p>
+      <w:pPr>
+        <w:rPr>
+          <w:rFonts w:asciiTheme="minorHAnsi" w:hAnsiTheme="minorHAnsi" w:cstheme="minorHAnsi"/>
+        </w:rPr>
+      </w:pPr>
+    </w:p>
+    <w:p>
+      <w:pPr>
+        <w:rPr>
+          <w:rFonts w:asciiTheme="minorHAnsi" w:hAnsiTheme="minorHAnsi" w:cstheme="minorHAnsi"/>
+          <w:b/>
+          <w:bCs/>
+        </w:rPr>
+      </w:pPr>
+      <w:r>
+        <w:rPr>
+          <w:rFonts w:asciiTheme="minorHAnsi" w:hAnsiTheme="minorHAnsi" w:cstheme="minorHAnsi"/>
+          <w:b/>
+          <w:bCs/>
+        </w:rPr>
+        <w:t>Coping Strategies</w:t>
       </w:r>
     </w:p>
     <w:p>
@@ -1086,55 +1495,476 @@
           <w:color w:val="2D3B45"/>
           <w:shd w:val="clear" w:color="auto" w:fill="FFFFFF"/>
         </w:rPr>
-        <w:t>media, interactions, content summary</w:t>
-      </w:r>
-    </w:p>
-    <w:p>
-      <w:pPr>
-        <w:rPr>
-          <w:rFonts w:asciiTheme="minorHAnsi" w:hAnsiTheme="minorHAnsi" w:cstheme="minorHAnsi"/>
-        </w:rPr>
-      </w:pPr>
-    </w:p>
-    <w:p>
-      <w:pPr>
-        <w:rPr>
-          <w:rFonts w:asciiTheme="minorHAnsi" w:hAnsiTheme="minorHAnsi" w:cstheme="minorHAnsi"/>
-        </w:rPr>
-      </w:pPr>
-      <w:r>
-        <w:rPr>
-          <w:rFonts w:asciiTheme="minorHAnsi" w:hAnsiTheme="minorHAnsi" w:cstheme="minorHAnsi"/>
-        </w:rPr>
-        <w:t>IS Types:</w:t>
-      </w:r>
-    </w:p>
-    <w:p>
-      <w:pPr>
-        <w:rPr>
-          <w:rFonts w:asciiTheme="minorHAnsi" w:hAnsiTheme="minorHAnsi" w:cstheme="minorHAnsi"/>
-        </w:rPr>
-      </w:pPr>
-    </w:p>
-    <w:p>
-      <w:pPr>
-        <w:rPr>
-          <w:rFonts w:asciiTheme="minorHAnsi" w:hAnsiTheme="minorHAnsi" w:cstheme="minorHAnsi"/>
-        </w:rPr>
-      </w:pPr>
-    </w:p>
-    <w:p>
-      <w:pPr>
-        <w:rPr>
-          <w:rFonts w:asciiTheme="minorHAnsi" w:hAnsiTheme="minorHAnsi" w:cstheme="minorHAnsi"/>
-        </w:rPr>
-      </w:pPr>
-      <w:r>
-        <w:rPr>
-          <w:rFonts w:asciiTheme="minorHAnsi" w:hAnsiTheme="minorHAnsi" w:cstheme="minorHAnsi"/>
-        </w:rPr>
-        <w:t>Coping Strategies</w:t>
-      </w:r>
+        <w:t>Content: Coping Strategies</w:t>
+      </w:r>
+    </w:p>
+    <w:p>
+      <w:pPr>
+        <w:rPr>
+          <w:rFonts w:asciiTheme="minorHAnsi" w:hAnsiTheme="minorHAnsi" w:cstheme="minorHAnsi"/>
+        </w:rPr>
+      </w:pPr>
+    </w:p>
+    <w:p>
+      <w:pPr>
+        <w:rPr>
+          <w:rFonts w:asciiTheme="minorHAnsi" w:hAnsiTheme="minorHAnsi" w:cstheme="minorHAnsi"/>
+          <w:color w:val="2D3B45"/>
+          <w:shd w:val="clear" w:color="auto" w:fill="FFFFFF"/>
+        </w:rPr>
+      </w:pPr>
+      <w:r>
+        <w:rPr>
+          <w:rFonts w:asciiTheme="minorHAnsi" w:hAnsiTheme="minorHAnsi" w:cstheme="minorHAnsi"/>
+        </w:rPr>
+        <w:t>1</w:t>
+      </w:r>
+      <w:r>
+        <w:rPr>
+          <w:rFonts w:asciiTheme="minorHAnsi" w:hAnsiTheme="minorHAnsi" w:cstheme="minorHAnsi"/>
+          <w:color w:val="2D3B45"/>
+          <w:shd w:val="clear" w:color="auto" w:fill="FFFFFF"/>
+        </w:rPr>
+        <w:t>. Know the signs.</w:t>
+      </w:r>
+    </w:p>
+    <w:p>
+      <w:pPr>
+        <w:rPr>
+          <w:rFonts w:asciiTheme="minorHAnsi" w:hAnsiTheme="minorHAnsi" w:cstheme="minorHAnsi"/>
+          <w:color w:val="2D3B45"/>
+          <w:shd w:val="clear" w:color="auto" w:fill="FFFFFF"/>
+        </w:rPr>
+      </w:pPr>
+      <w:r>
+        <w:rPr>
+          <w:rFonts w:asciiTheme="minorHAnsi" w:hAnsiTheme="minorHAnsi" w:cstheme="minorHAnsi"/>
+          <w:color w:val="2D3B45"/>
+          <w:shd w:val="clear" w:color="auto" w:fill="FFFFFF"/>
+        </w:rPr>
+        <w:t>We often overlook the signs of impostor syndrome that come up in our day-to-day lives. However, recognizing these signs is the first step toward overcoming them.</w:t>
+      </w:r>
+    </w:p>
+    <w:p>
+      <w:pPr>
+        <w:pStyle w:val="Heading3"/>
+        <w:spacing w:before="120" w:after="120"/>
+        <w:textAlignment w:val="baseline"/>
+        <w:rPr>
+          <w:rFonts w:asciiTheme="minorHAnsi" w:eastAsiaTheme="minorHAnsi" w:hAnsiTheme="minorHAnsi" w:cstheme="minorHAnsi"/>
+          <w:color w:val="2D3B45"/>
+          <w:shd w:val="clear" w:color="auto" w:fill="FFFFFF"/>
+        </w:rPr>
+      </w:pPr>
+      <w:r>
+        <w:rPr>
+          <w:rFonts w:asciiTheme="minorHAnsi" w:eastAsiaTheme="minorHAnsi" w:hAnsiTheme="minorHAnsi" w:cstheme="minorHAnsi"/>
+          <w:color w:val="2D3B45"/>
+          <w:shd w:val="clear" w:color="auto" w:fill="FFFFFF"/>
+        </w:rPr>
+        <w:t>2. Know you're not alone.</w:t>
+      </w:r>
+    </w:p>
+    <w:p>
+      <w:pPr>
+        <w:pStyle w:val="NormalWeb"/>
+        <w:spacing w:before="240" w:beforeAutospacing="0" w:after="240" w:afterAutospacing="0"/>
+        <w:textAlignment w:val="baseline"/>
+        <w:rPr>
+          <w:rFonts w:asciiTheme="minorHAnsi" w:eastAsiaTheme="minorHAnsi" w:hAnsiTheme="minorHAnsi" w:cstheme="minorHAnsi"/>
+          <w:color w:val="2D3B45"/>
+          <w:shd w:val="clear" w:color="auto" w:fill="FFFFFF"/>
+        </w:rPr>
+      </w:pPr>
+      <w:r>
+        <w:rPr>
+          <w:rFonts w:asciiTheme="minorHAnsi" w:eastAsiaTheme="minorHAnsi" w:hAnsiTheme="minorHAnsi" w:cstheme="minorHAnsi"/>
+          <w:color w:val="2D3B45"/>
+          <w:shd w:val="clear" w:color="auto" w:fill="FFFFFF"/>
+        </w:rPr>
+        <w:t>When you have impostor syndrome, some of the most important encouragement comes from realizing how many hugely successful people, both male and female, have built amazing careers even while regularly coping with it.</w:t>
+      </w:r>
+    </w:p>
+    <w:p>
+      <w:pPr>
+        <w:rPr>
+          <w:rFonts w:asciiTheme="minorHAnsi" w:hAnsiTheme="minorHAnsi" w:cstheme="minorHAnsi"/>
+          <w:color w:val="2D3B45"/>
+          <w:shd w:val="clear" w:color="auto" w:fill="FFFFFF"/>
+        </w:rPr>
+      </w:pPr>
+      <w:r>
+        <w:rPr>
+          <w:rFonts w:asciiTheme="minorHAnsi" w:hAnsiTheme="minorHAnsi" w:cstheme="minorHAnsi"/>
+          <w:color w:val="2D3B45"/>
+          <w:shd w:val="clear" w:color="auto" w:fill="FFFFFF"/>
+        </w:rPr>
+        <w:t>3. Distinguish humility and fear.</w:t>
+      </w:r>
+    </w:p>
+    <w:p>
+      <w:pPr>
+        <w:rPr>
+          <w:rFonts w:asciiTheme="minorHAnsi" w:hAnsiTheme="minorHAnsi" w:cstheme="minorHAnsi"/>
+          <w:color w:val="2D3B45"/>
+          <w:shd w:val="clear" w:color="auto" w:fill="FFFFFF"/>
+        </w:rPr>
+      </w:pPr>
+      <w:r>
+        <w:rPr>
+          <w:rFonts w:asciiTheme="minorHAnsi" w:hAnsiTheme="minorHAnsi" w:cstheme="minorHAnsi"/>
+          <w:color w:val="2D3B45"/>
+          <w:shd w:val="clear" w:color="auto" w:fill="FFFFFF"/>
+        </w:rPr>
+        <w:t>There's taking humility in your hard work and accomplishments, and then there's feeling overcome with fear because of them.</w:t>
+      </w:r>
+    </w:p>
+    <w:p>
+      <w:pPr>
+        <w:pStyle w:val="Heading3"/>
+        <w:spacing w:before="120" w:after="120"/>
+        <w:textAlignment w:val="baseline"/>
+        <w:rPr>
+          <w:rFonts w:asciiTheme="minorHAnsi" w:eastAsiaTheme="minorHAnsi" w:hAnsiTheme="minorHAnsi" w:cstheme="minorHAnsi"/>
+          <w:color w:val="2D3B45"/>
+          <w:shd w:val="clear" w:color="auto" w:fill="FFFFFF"/>
+        </w:rPr>
+      </w:pPr>
+      <w:r>
+        <w:rPr>
+          <w:rFonts w:asciiTheme="minorHAnsi" w:eastAsiaTheme="minorHAnsi" w:hAnsiTheme="minorHAnsi" w:cstheme="minorHAnsi"/>
+          <w:color w:val="2D3B45"/>
+          <w:shd w:val="clear" w:color="auto" w:fill="FFFFFF"/>
+        </w:rPr>
+        <w:t>4. Let go of your inner perfectionist.</w:t>
+      </w:r>
+    </w:p>
+    <w:p>
+      <w:pPr>
+        <w:pStyle w:val="NormalWeb"/>
+        <w:spacing w:before="0" w:beforeAutospacing="0" w:after="0" w:afterAutospacing="0"/>
+        <w:textAlignment w:val="baseline"/>
+        <w:rPr>
+          <w:rFonts w:asciiTheme="minorHAnsi" w:eastAsiaTheme="minorHAnsi" w:hAnsiTheme="minorHAnsi" w:cstheme="minorHAnsi"/>
+          <w:color w:val="2D3B45"/>
+          <w:shd w:val="clear" w:color="auto" w:fill="FFFFFF"/>
+        </w:rPr>
+      </w:pPr>
+      <w:r>
+        <w:rPr>
+          <w:rFonts w:asciiTheme="minorHAnsi" w:eastAsiaTheme="minorHAnsi" w:hAnsiTheme="minorHAnsi" w:cstheme="minorHAnsi"/>
+          <w:color w:val="2D3B45"/>
+          <w:shd w:val="clear" w:color="auto" w:fill="FFFFFF"/>
+        </w:rPr>
+        <w:t>I </w:t>
+      </w:r>
+      <w:hyperlink r:id="rId7" w:tgtFrame="_blank" w:history="1">
+        <w:r>
+          <w:rPr>
+            <w:rFonts w:asciiTheme="minorHAnsi" w:eastAsiaTheme="minorHAnsi" w:hAnsiTheme="minorHAnsi" w:cstheme="minorHAnsi"/>
+            <w:color w:val="2D3B45"/>
+            <w:shd w:val="clear" w:color="auto" w:fill="FFFFFF"/>
+          </w:rPr>
+          <w:t>recently wrote about</w:t>
+        </w:r>
+      </w:hyperlink>
+      <w:r>
+        <w:rPr>
+          <w:rFonts w:asciiTheme="minorHAnsi" w:eastAsiaTheme="minorHAnsi" w:hAnsiTheme="minorHAnsi" w:cstheme="minorHAnsi"/>
+          <w:color w:val="2D3B45"/>
+          <w:shd w:val="clear" w:color="auto" w:fill="FFFFFF"/>
+        </w:rPr>
+        <w:t> how perfectionism, while helpful in certain contexts, can be a major roadblock for productivity. Turns out it can be a major roadblock for overcoming impostor syndrome, too.</w:t>
+      </w:r>
+    </w:p>
+    <w:p>
+      <w:pPr>
+        <w:pStyle w:val="Heading3"/>
+        <w:spacing w:before="120" w:after="120"/>
+        <w:textAlignment w:val="baseline"/>
+        <w:rPr>
+          <w:rFonts w:asciiTheme="minorHAnsi" w:eastAsiaTheme="minorHAnsi" w:hAnsiTheme="minorHAnsi" w:cstheme="minorHAnsi"/>
+          <w:color w:val="2D3B45"/>
+          <w:shd w:val="clear" w:color="auto" w:fill="FFFFFF"/>
+        </w:rPr>
+      </w:pPr>
+      <w:r>
+        <w:rPr>
+          <w:rFonts w:asciiTheme="minorHAnsi" w:eastAsiaTheme="minorHAnsi" w:hAnsiTheme="minorHAnsi" w:cstheme="minorHAnsi"/>
+          <w:color w:val="2D3B45"/>
+          <w:shd w:val="clear" w:color="auto" w:fill="FFFFFF"/>
+        </w:rPr>
+        <w:t>5. Be kind to yourself.</w:t>
+      </w:r>
+    </w:p>
+    <w:p>
+      <w:pPr>
+        <w:rPr>
+          <w:rFonts w:asciiTheme="minorHAnsi" w:hAnsiTheme="minorHAnsi" w:cstheme="minorHAnsi"/>
+          <w:color w:val="2D3B45"/>
+          <w:shd w:val="clear" w:color="auto" w:fill="FFFFFF"/>
+        </w:rPr>
+      </w:pPr>
+      <w:r>
+        <w:rPr>
+          <w:rFonts w:asciiTheme="minorHAnsi" w:hAnsiTheme="minorHAnsi" w:cstheme="minorHAnsi"/>
+          <w:color w:val="2D3B45"/>
+          <w:shd w:val="clear" w:color="auto" w:fill="FFFFFF"/>
+        </w:rPr>
+        <w:t>Negative self-talk is a bad habit, and it can heavily influence our stress and anxiety levels.</w:t>
+      </w:r>
+    </w:p>
+    <w:p>
+      <w:pPr>
+        <w:rPr>
+          <w:rFonts w:asciiTheme="minorHAnsi" w:hAnsiTheme="minorHAnsi" w:cstheme="minorHAnsi"/>
+          <w:color w:val="2D3B45"/>
+          <w:shd w:val="clear" w:color="auto" w:fill="FFFFFF"/>
+        </w:rPr>
+      </w:pPr>
+    </w:p>
+    <w:p>
+      <w:pPr>
+        <w:rPr>
+          <w:rFonts w:asciiTheme="minorHAnsi" w:hAnsiTheme="minorHAnsi" w:cstheme="minorHAnsi"/>
+          <w:color w:val="2D3B45"/>
+          <w:shd w:val="clear" w:color="auto" w:fill="FFFFFF"/>
+        </w:rPr>
+      </w:pPr>
+      <w:r>
+        <w:rPr>
+          <w:rFonts w:asciiTheme="minorHAnsi" w:hAnsiTheme="minorHAnsi" w:cstheme="minorHAnsi"/>
+          <w:color w:val="2D3B45"/>
+          <w:shd w:val="clear" w:color="auto" w:fill="FFFFFF"/>
+        </w:rPr>
+        <w:t>"Being kind to yourself" simply means changing the way you talk to yourself in your head by practicing positive self-talk.</w:t>
+      </w:r>
+    </w:p>
+    <w:p>
+      <w:pPr>
+        <w:rPr>
+          <w:rFonts w:asciiTheme="minorHAnsi" w:hAnsiTheme="minorHAnsi" w:cstheme="minorHAnsi"/>
+          <w:color w:val="2D3B45"/>
+          <w:shd w:val="clear" w:color="auto" w:fill="FFFFFF"/>
+        </w:rPr>
+      </w:pPr>
+    </w:p>
+    <w:p>
+      <w:pPr>
+        <w:pStyle w:val="Heading3"/>
+        <w:spacing w:before="120" w:after="120"/>
+        <w:textAlignment w:val="baseline"/>
+        <w:rPr>
+          <w:rFonts w:asciiTheme="minorHAnsi" w:eastAsiaTheme="minorHAnsi" w:hAnsiTheme="minorHAnsi" w:cstheme="minorHAnsi"/>
+          <w:color w:val="2D3B45"/>
+          <w:shd w:val="clear" w:color="auto" w:fill="FFFFFF"/>
+        </w:rPr>
+      </w:pPr>
+      <w:r>
+        <w:rPr>
+          <w:rFonts w:asciiTheme="minorHAnsi" w:eastAsiaTheme="minorHAnsi" w:hAnsiTheme="minorHAnsi" w:cstheme="minorHAnsi"/>
+          <w:color w:val="2D3B45"/>
+          <w:shd w:val="clear" w:color="auto" w:fill="FFFFFF"/>
+        </w:rPr>
+        <w:t>6. Track and measure your successes.</w:t>
+      </w:r>
+    </w:p>
+    <w:p>
+      <w:pPr>
+        <w:pStyle w:val="NormalWeb"/>
+        <w:spacing w:before="240" w:beforeAutospacing="0" w:after="240" w:afterAutospacing="0"/>
+        <w:textAlignment w:val="baseline"/>
+        <w:rPr>
+          <w:rFonts w:asciiTheme="minorHAnsi" w:eastAsiaTheme="minorHAnsi" w:hAnsiTheme="minorHAnsi" w:cstheme="minorHAnsi"/>
+          <w:color w:val="2D3B45"/>
+          <w:shd w:val="clear" w:color="auto" w:fill="FFFFFF"/>
+        </w:rPr>
+      </w:pPr>
+      <w:r>
+        <w:rPr>
+          <w:rFonts w:asciiTheme="minorHAnsi" w:eastAsiaTheme="minorHAnsi" w:hAnsiTheme="minorHAnsi" w:cstheme="minorHAnsi"/>
+          <w:color w:val="2D3B45"/>
+          <w:shd w:val="clear" w:color="auto" w:fill="FFFFFF"/>
+        </w:rPr>
+        <w:t>When you feel like an impostor, one of the hardest things to grasp is how much of a role you have in your own successes. You might default them to luck or others' hard work, when in fact, your own work, knowledge, and preparation had a lot to do with it.</w:t>
+      </w:r>
+    </w:p>
+    <w:p>
+      <w:pPr>
+        <w:pStyle w:val="Heading3"/>
+        <w:spacing w:before="120" w:after="120"/>
+        <w:textAlignment w:val="baseline"/>
+        <w:rPr>
+          <w:rFonts w:asciiTheme="minorHAnsi" w:eastAsiaTheme="minorHAnsi" w:hAnsiTheme="minorHAnsi" w:cstheme="minorHAnsi"/>
+          <w:color w:val="2D3B45"/>
+          <w:shd w:val="clear" w:color="auto" w:fill="FFFFFF"/>
+        </w:rPr>
+      </w:pPr>
+      <w:r>
+        <w:rPr>
+          <w:rFonts w:asciiTheme="minorHAnsi" w:eastAsiaTheme="minorHAnsi" w:hAnsiTheme="minorHAnsi" w:cstheme="minorHAnsi"/>
+          <w:color w:val="2D3B45"/>
+          <w:shd w:val="clear" w:color="auto" w:fill="FFFFFF"/>
+        </w:rPr>
+        <w:t>7. Talk about it with a mentor and your manager.</w:t>
+      </w:r>
+    </w:p>
+    <w:p>
+      <w:pPr>
+        <w:pStyle w:val="NormalWeb"/>
+        <w:spacing w:before="240" w:beforeAutospacing="0" w:after="240" w:afterAutospacing="0"/>
+        <w:textAlignment w:val="baseline"/>
+        <w:rPr>
+          <w:rFonts w:asciiTheme="minorHAnsi" w:eastAsiaTheme="minorHAnsi" w:hAnsiTheme="minorHAnsi" w:cstheme="minorHAnsi"/>
+          <w:color w:val="2D3B45"/>
+          <w:shd w:val="clear" w:color="auto" w:fill="FFFFFF"/>
+        </w:rPr>
+      </w:pPr>
+      <w:r>
+        <w:rPr>
+          <w:rFonts w:asciiTheme="minorHAnsi" w:eastAsiaTheme="minorHAnsi" w:hAnsiTheme="minorHAnsi" w:cstheme="minorHAnsi"/>
+          <w:color w:val="2D3B45"/>
+          <w:shd w:val="clear" w:color="auto" w:fill="FFFFFF"/>
+        </w:rPr>
+        <w:t>No one should suffer in silence. Sharing your thoughts and experiences with someone else will make you better equipped to deal with your impostor syndrome. </w:t>
+      </w:r>
+    </w:p>
+    <w:p>
+      <w:pPr>
+        <w:pStyle w:val="Heading3"/>
+        <w:spacing w:before="120" w:after="120"/>
+        <w:textAlignment w:val="baseline"/>
+        <w:rPr>
+          <w:rFonts w:asciiTheme="minorHAnsi" w:eastAsiaTheme="minorHAnsi" w:hAnsiTheme="minorHAnsi" w:cstheme="minorHAnsi"/>
+          <w:color w:val="2D3B45"/>
+          <w:shd w:val="clear" w:color="auto" w:fill="FFFFFF"/>
+        </w:rPr>
+      </w:pPr>
+      <w:r>
+        <w:rPr>
+          <w:rFonts w:asciiTheme="minorHAnsi" w:eastAsiaTheme="minorHAnsi" w:hAnsiTheme="minorHAnsi" w:cstheme="minorHAnsi"/>
+          <w:color w:val="2D3B45"/>
+          <w:shd w:val="clear" w:color="auto" w:fill="FFFFFF"/>
+        </w:rPr>
+        <w:lastRenderedPageBreak/>
+        <w:t>8. Say "yes" to new opportunities.</w:t>
+      </w:r>
+    </w:p>
+    <w:p>
+      <w:pPr>
+        <w:pStyle w:val="NormalWeb"/>
+        <w:spacing w:before="240" w:beforeAutospacing="0" w:after="240" w:afterAutospacing="0"/>
+        <w:textAlignment w:val="baseline"/>
+        <w:rPr>
+          <w:rFonts w:asciiTheme="minorHAnsi" w:eastAsiaTheme="minorHAnsi" w:hAnsiTheme="minorHAnsi" w:cstheme="minorHAnsi"/>
+          <w:color w:val="2D3B45"/>
+          <w:shd w:val="clear" w:color="auto" w:fill="FFFFFF"/>
+        </w:rPr>
+      </w:pPr>
+      <w:r>
+        <w:rPr>
+          <w:rFonts w:asciiTheme="minorHAnsi" w:eastAsiaTheme="minorHAnsi" w:hAnsiTheme="minorHAnsi" w:cstheme="minorHAnsi"/>
+          <w:color w:val="2D3B45"/>
+          <w:shd w:val="clear" w:color="auto" w:fill="FFFFFF"/>
+        </w:rPr>
+        <w:t>It's impossible to say "yes" to everything, especially when you're feeling stressed or spread thin. But it's all too common for people who have impostor syndrome to turn down career-making opportunities because they don't feel like they'd do a good job.</w:t>
+      </w:r>
+    </w:p>
+    <w:p>
+      <w:pPr>
+        <w:pStyle w:val="Heading3"/>
+        <w:spacing w:before="120" w:after="120"/>
+        <w:textAlignment w:val="baseline"/>
+        <w:rPr>
+          <w:rFonts w:asciiTheme="minorHAnsi" w:eastAsiaTheme="minorHAnsi" w:hAnsiTheme="minorHAnsi" w:cstheme="minorHAnsi"/>
+          <w:color w:val="2D3B45"/>
+          <w:shd w:val="clear" w:color="auto" w:fill="FFFFFF"/>
+        </w:rPr>
+      </w:pPr>
+      <w:r>
+        <w:rPr>
+          <w:rFonts w:asciiTheme="minorHAnsi" w:eastAsiaTheme="minorHAnsi" w:hAnsiTheme="minorHAnsi" w:cstheme="minorHAnsi"/>
+          <w:color w:val="2D3B45"/>
+          <w:shd w:val="clear" w:color="auto" w:fill="FFFFFF"/>
+        </w:rPr>
+        <w:t xml:space="preserve">9. Embrace the </w:t>
+      </w:r>
+      <w:proofErr w:type="gramStart"/>
+      <w:r>
+        <w:rPr>
+          <w:rFonts w:asciiTheme="minorHAnsi" w:eastAsiaTheme="minorHAnsi" w:hAnsiTheme="minorHAnsi" w:cstheme="minorHAnsi"/>
+          <w:color w:val="2D3B45"/>
+          <w:shd w:val="clear" w:color="auto" w:fill="FFFFFF"/>
+        </w:rPr>
+        <w:t>feeling, and</w:t>
+      </w:r>
+      <w:proofErr w:type="gramEnd"/>
+      <w:r>
+        <w:rPr>
+          <w:rFonts w:asciiTheme="minorHAnsi" w:eastAsiaTheme="minorHAnsi" w:hAnsiTheme="minorHAnsi" w:cstheme="minorHAnsi"/>
+          <w:color w:val="2D3B45"/>
+          <w:shd w:val="clear" w:color="auto" w:fill="FFFFFF"/>
+        </w:rPr>
+        <w:t xml:space="preserve"> use it.</w:t>
+      </w:r>
+    </w:p>
+    <w:p>
+      <w:pPr>
+        <w:rPr>
+          <w:rFonts w:asciiTheme="minorHAnsi" w:hAnsiTheme="minorHAnsi" w:cstheme="minorHAnsi"/>
+          <w:color w:val="2D3B45"/>
+          <w:shd w:val="clear" w:color="auto" w:fill="FFFFFF"/>
+        </w:rPr>
+      </w:pPr>
+      <w:r>
+        <w:rPr>
+          <w:rFonts w:asciiTheme="minorHAnsi" w:hAnsiTheme="minorHAnsi" w:cstheme="minorHAnsi"/>
+          <w:color w:val="2D3B45"/>
+          <w:shd w:val="clear" w:color="auto" w:fill="FFFFFF"/>
+        </w:rPr>
+        <w:t xml:space="preserve">It's </w:t>
+      </w:r>
+      <w:proofErr w:type="gramStart"/>
+      <w:r>
+        <w:rPr>
+          <w:rFonts w:asciiTheme="minorHAnsi" w:hAnsiTheme="minorHAnsi" w:cstheme="minorHAnsi"/>
+          <w:color w:val="2D3B45"/>
+          <w:shd w:val="clear" w:color="auto" w:fill="FFFFFF"/>
+        </w:rPr>
+        <w:t>really hard</w:t>
+      </w:r>
+      <w:proofErr w:type="gramEnd"/>
+      <w:r>
+        <w:rPr>
+          <w:rFonts w:asciiTheme="minorHAnsi" w:hAnsiTheme="minorHAnsi" w:cstheme="minorHAnsi"/>
+          <w:color w:val="2D3B45"/>
+          <w:shd w:val="clear" w:color="auto" w:fill="FFFFFF"/>
+        </w:rPr>
+        <w:t xml:space="preserve"> to get rid of impostor syndrome completely -- especially if you've had it for years and years.</w:t>
+      </w:r>
+      <w:r>
+        <w:rPr>
+          <w:rFonts w:asciiTheme="minorHAnsi" w:hAnsiTheme="minorHAnsi" w:cstheme="minorHAnsi"/>
+          <w:color w:val="2D3B45"/>
+          <w:shd w:val="clear" w:color="auto" w:fill="FFFFFF"/>
+        </w:rPr>
+        <w:t xml:space="preserve"> </w:t>
+      </w:r>
+      <w:r>
+        <w:rPr>
+          <w:rFonts w:asciiTheme="minorHAnsi" w:hAnsiTheme="minorHAnsi" w:cstheme="minorHAnsi"/>
+          <w:color w:val="2D3B45"/>
+          <w:shd w:val="clear" w:color="auto" w:fill="FFFFFF"/>
+        </w:rPr>
+        <w:t>That's why the best angle from which to tackle your impostor syndrome isn't getting rid of it completely; it's stopping it from hindering your success.</w:t>
+      </w:r>
+    </w:p>
+    <w:p>
+      <w:pPr>
+        <w:rPr>
+          <w:rFonts w:asciiTheme="minorHAnsi" w:hAnsiTheme="minorHAnsi" w:cstheme="minorHAnsi"/>
+        </w:rPr>
+      </w:pPr>
     </w:p>
     <w:p>
       <w:pPr>
@@ -1153,7 +1983,47 @@
           <w:color w:val="2D3B45"/>
           <w:shd w:val="clear" w:color="auto" w:fill="FFFFFF"/>
         </w:rPr>
-        <w:t>Content: Coping Strategies</w:t>
+        <w:t>Media</w:t>
+      </w:r>
+      <w:r>
+        <w:rPr>
+          <w:rFonts w:asciiTheme="minorHAnsi" w:hAnsiTheme="minorHAnsi" w:cstheme="minorHAnsi"/>
+          <w:color w:val="2D3B45"/>
+          <w:shd w:val="clear" w:color="auto" w:fill="FFFFFF"/>
+        </w:rPr>
+        <w:t xml:space="preserve">:  </w:t>
+      </w:r>
+      <w:r>
+        <w:rPr>
+          <w:rFonts w:asciiTheme="minorHAnsi" w:hAnsiTheme="minorHAnsi" w:cstheme="minorHAnsi"/>
+          <w:color w:val="2D3B45"/>
+          <w:shd w:val="clear" w:color="auto" w:fill="FFFFFF"/>
+        </w:rPr>
+        <w:t>Image</w:t>
+      </w:r>
+      <w:r>
+        <w:rPr>
+          <w:rFonts w:asciiTheme="minorHAnsi" w:hAnsiTheme="minorHAnsi" w:cstheme="minorHAnsi"/>
+          <w:color w:val="2D3B45"/>
+          <w:shd w:val="clear" w:color="auto" w:fill="FFFFFF"/>
+        </w:rPr>
+        <w:t xml:space="preserve"> Representation and </w:t>
+      </w:r>
+      <w:r>
+        <w:rPr>
+          <w:rFonts w:asciiTheme="minorHAnsi" w:hAnsiTheme="minorHAnsi" w:cstheme="minorHAnsi"/>
+          <w:color w:val="2D3B45"/>
+          <w:shd w:val="clear" w:color="auto" w:fill="FFFFFF"/>
+        </w:rPr>
+        <w:t>alert box</w:t>
+      </w:r>
+      <w:r>
+        <w:rPr>
+          <w:rFonts w:asciiTheme="minorHAnsi" w:hAnsiTheme="minorHAnsi" w:cstheme="minorHAnsi"/>
+          <w:color w:val="2D3B45"/>
+          <w:shd w:val="clear" w:color="auto" w:fill="FFFFFF"/>
+        </w:rPr>
+        <w:t xml:space="preserve"> </w:t>
       </w:r>
     </w:p>
     <w:p>
@@ -1173,15 +2043,146 @@
           <w:color w:val="2D3B45"/>
           <w:shd w:val="clear" w:color="auto" w:fill="FFFFFF"/>
         </w:rPr>
-        <w:t>Media</w:t>
-      </w:r>
-      <w:r>
-        <w:rPr>
-          <w:rFonts w:asciiTheme="minorHAnsi" w:hAnsiTheme="minorHAnsi" w:cstheme="minorHAnsi"/>
-          <w:color w:val="2D3B45"/>
-          <w:shd w:val="clear" w:color="auto" w:fill="FFFFFF"/>
-        </w:rPr>
-        <w:t xml:space="preserve">:  Picture Representation and changing text </w:t>
+        <w:t xml:space="preserve">Interactions: </w:t>
+      </w:r>
+      <w:r>
+        <w:rPr>
+          <w:rFonts w:asciiTheme="minorHAnsi" w:hAnsiTheme="minorHAnsi" w:cstheme="minorHAnsi"/>
+          <w:color w:val="2D3B45"/>
+          <w:shd w:val="clear" w:color="auto" w:fill="FFFFFF"/>
+        </w:rPr>
+        <w:t xml:space="preserve">image map </w:t>
+      </w:r>
+      <w:proofErr w:type="gramStart"/>
+      <w:r>
+        <w:rPr>
+          <w:rFonts w:asciiTheme="minorHAnsi" w:hAnsiTheme="minorHAnsi" w:cstheme="minorHAnsi"/>
+          <w:color w:val="2D3B45"/>
+          <w:shd w:val="clear" w:color="auto" w:fill="FFFFFF"/>
+        </w:rPr>
+        <w:t xml:space="preserve">-  </w:t>
+      </w:r>
+      <w:r>
+        <w:rPr>
+          <w:rFonts w:asciiTheme="minorHAnsi" w:hAnsiTheme="minorHAnsi" w:cstheme="minorHAnsi"/>
+          <w:color w:val="2D3B45"/>
+          <w:shd w:val="clear" w:color="auto" w:fill="FFFFFF"/>
+        </w:rPr>
+        <w:t>when</w:t>
+      </w:r>
+      <w:proofErr w:type="gramEnd"/>
+      <w:r>
+        <w:rPr>
+          <w:rFonts w:asciiTheme="minorHAnsi" w:hAnsiTheme="minorHAnsi" w:cstheme="minorHAnsi"/>
+          <w:color w:val="2D3B45"/>
+          <w:shd w:val="clear" w:color="auto" w:fill="FFFFFF"/>
+        </w:rPr>
+        <w:t xml:space="preserve"> clicking on pictures, provide additional information</w:t>
+      </w:r>
+    </w:p>
+    <w:p>
+      <w:pPr>
+        <w:rPr>
+          <w:rFonts w:asciiTheme="minorHAnsi" w:hAnsiTheme="minorHAnsi" w:cstheme="minorHAnsi"/>
+        </w:rPr>
+      </w:pPr>
+    </w:p>
+    <w:p>
+      <w:pPr>
+        <w:rPr>
+          <w:rFonts w:asciiTheme="minorHAnsi" w:hAnsiTheme="minorHAnsi" w:cstheme="minorHAnsi"/>
+        </w:rPr>
+      </w:pPr>
+      <w:r>
+        <w:rPr>
+          <w:rFonts w:asciiTheme="minorHAnsi" w:hAnsiTheme="minorHAnsi" w:cstheme="minorHAnsi"/>
+        </w:rPr>
+        <w:t xml:space="preserve">Cox, Lindsay </w:t>
+      </w:r>
+      <w:proofErr w:type="spellStart"/>
+      <w:r>
+        <w:rPr>
+          <w:rFonts w:asciiTheme="minorHAnsi" w:hAnsiTheme="minorHAnsi" w:cstheme="minorHAnsi"/>
+        </w:rPr>
+        <w:t>Kolowich</w:t>
+      </w:r>
+      <w:proofErr w:type="spellEnd"/>
+      <w:r>
+        <w:rPr>
+          <w:rFonts w:asciiTheme="minorHAnsi" w:hAnsiTheme="minorHAnsi" w:cstheme="minorHAnsi"/>
+        </w:rPr>
+        <w:t xml:space="preserve">. (2020, July 28) </w:t>
+      </w:r>
+      <w:r>
+        <w:rPr>
+          <w:rFonts w:asciiTheme="minorHAnsi" w:hAnsiTheme="minorHAnsi" w:cstheme="minorHAnsi"/>
+        </w:rPr>
+        <w:t xml:space="preserve">9 Ways to Deal </w:t>
+      </w:r>
+      <w:proofErr w:type="gramStart"/>
+      <w:r>
+        <w:rPr>
+          <w:rFonts w:asciiTheme="minorHAnsi" w:hAnsiTheme="minorHAnsi" w:cstheme="minorHAnsi"/>
+        </w:rPr>
+        <w:t>With</w:t>
+      </w:r>
+      <w:proofErr w:type="gramEnd"/>
+      <w:r>
+        <w:rPr>
+          <w:rFonts w:asciiTheme="minorHAnsi" w:hAnsiTheme="minorHAnsi" w:cstheme="minorHAnsi"/>
+        </w:rPr>
+        <w:t xml:space="preserve"> Imposter Syndrome Before It Hinders Your Success</w:t>
+      </w:r>
+      <w:r>
+        <w:rPr>
+          <w:rFonts w:asciiTheme="minorHAnsi" w:hAnsiTheme="minorHAnsi" w:cstheme="minorHAnsi"/>
+        </w:rPr>
+        <w:t xml:space="preserve">. </w:t>
+      </w:r>
+      <w:proofErr w:type="spellStart"/>
+      <w:r>
+        <w:rPr>
+          <w:rFonts w:asciiTheme="minorHAnsi" w:hAnsiTheme="minorHAnsi" w:cstheme="minorHAnsi"/>
+        </w:rPr>
+        <w:t>Hubspot</w:t>
+      </w:r>
+      <w:proofErr w:type="spellEnd"/>
+    </w:p>
+    <w:p>
+      <w:pPr>
+        <w:rPr>
+          <w:rFonts w:asciiTheme="minorHAnsi" w:hAnsiTheme="minorHAnsi" w:cstheme="minorHAnsi"/>
+        </w:rPr>
+      </w:pPr>
+      <w:r>
+        <w:rPr>
+          <w:rFonts w:asciiTheme="minorHAnsi" w:hAnsiTheme="minorHAnsi" w:cstheme="minorHAnsi"/>
+        </w:rPr>
+        <w:t>https://blog.hubspot.com/marketing/impostor-syndrome-tips</w:t>
+      </w:r>
+    </w:p>
+    <w:p>
+      <w:pPr>
+        <w:rPr>
+          <w:rFonts w:asciiTheme="minorHAnsi" w:hAnsiTheme="minorHAnsi" w:cstheme="minorHAnsi"/>
+        </w:rPr>
+      </w:pPr>
+    </w:p>
+    <w:p>
+      <w:pPr>
+        <w:rPr>
+          <w:rFonts w:asciiTheme="minorHAnsi" w:hAnsiTheme="minorHAnsi" w:cstheme="minorHAnsi"/>
+          <w:b/>
+          <w:bCs/>
+        </w:rPr>
+      </w:pPr>
+      <w:r>
+        <w:rPr>
+          <w:rFonts w:asciiTheme="minorHAnsi" w:hAnsiTheme="minorHAnsi" w:cstheme="minorHAnsi"/>
+          <w:b/>
+          <w:bCs/>
+        </w:rPr>
+        <w:t>Resources</w:t>
       </w:r>
     </w:p>
     <w:p>
@@ -1198,38 +2199,8 @@
       <w:r>
         <w:rPr>
           <w:rFonts w:asciiTheme="minorHAnsi" w:hAnsiTheme="minorHAnsi" w:cstheme="minorHAnsi"/>
-          <w:color w:val="2D3B45"/>
-          <w:shd w:val="clear" w:color="auto" w:fill="FFFFFF"/>
-        </w:rPr>
-        <w:t xml:space="preserve">Interactions: </w:t>
-      </w:r>
-      <w:r>
-        <w:rPr>
-          <w:rFonts w:asciiTheme="minorHAnsi" w:hAnsiTheme="minorHAnsi" w:cstheme="minorHAnsi"/>
-          <w:color w:val="2D3B45"/>
-          <w:shd w:val="clear" w:color="auto" w:fill="FFFFFF"/>
-        </w:rPr>
-        <w:t>when clicking on pictures, provide additional information</w:t>
-      </w:r>
-    </w:p>
-    <w:p>
-      <w:pPr>
-        <w:rPr>
-          <w:rFonts w:asciiTheme="minorHAnsi" w:hAnsiTheme="minorHAnsi" w:cstheme="minorHAnsi"/>
-        </w:rPr>
-      </w:pPr>
-    </w:p>
-    <w:p>
-      <w:pPr>
-        <w:rPr>
-          <w:rFonts w:asciiTheme="minorHAnsi" w:hAnsiTheme="minorHAnsi" w:cstheme="minorHAnsi"/>
-        </w:rPr>
-      </w:pPr>
-      <w:r>
-        <w:rPr>
-          <w:rFonts w:asciiTheme="minorHAnsi" w:hAnsiTheme="minorHAnsi" w:cstheme="minorHAnsi"/>
-        </w:rPr>
-        <w:t>Resources</w:t>
+        </w:rPr>
+        <w:t>Content: Resources to assist with Imposter Syndrome</w:t>
       </w:r>
     </w:p>
     <w:p>
@@ -1247,7 +2218,13 @@
         <w:rPr>
           <w:rFonts w:asciiTheme="minorHAnsi" w:hAnsiTheme="minorHAnsi" w:cstheme="minorHAnsi"/>
         </w:rPr>
-        <w:t>Content: Resources to assist with Imposter Syndrome</w:t>
+        <w:t xml:space="preserve">Media: </w:t>
+      </w:r>
+      <w:r>
+        <w:rPr>
+          <w:rFonts w:asciiTheme="minorHAnsi" w:hAnsiTheme="minorHAnsi" w:cstheme="minorHAnsi"/>
+        </w:rPr>
+        <w:t>embedded PowerPoint (jquery)</w:t>
       </w:r>
     </w:p>
     <w:p>
@@ -1265,30 +2242,6 @@
         <w:rPr>
           <w:rFonts w:asciiTheme="minorHAnsi" w:hAnsiTheme="minorHAnsi" w:cstheme="minorHAnsi"/>
         </w:rPr>
-        <w:t xml:space="preserve">Media: </w:t>
-      </w:r>
-      <w:r>
-        <w:rPr>
-          <w:rFonts w:asciiTheme="minorHAnsi" w:hAnsiTheme="minorHAnsi" w:cstheme="minorHAnsi"/>
-        </w:rPr>
-        <w:t>embedded PowerPoint (jquery)</w:t>
-      </w:r>
-    </w:p>
-    <w:p>
-      <w:pPr>
-        <w:pStyle w:val="ListParagraph"/>
-        <w:numPr>
-          <w:ilvl w:val="0"/>
-          <w:numId w:val="4"/>
-        </w:numPr>
-        <w:rPr>
-          <w:rFonts w:asciiTheme="minorHAnsi" w:hAnsiTheme="minorHAnsi" w:cstheme="minorHAnsi"/>
-        </w:rPr>
-      </w:pPr>
-      <w:r>
-        <w:rPr>
-          <w:rFonts w:asciiTheme="minorHAnsi" w:hAnsiTheme="minorHAnsi" w:cstheme="minorHAnsi"/>
-        </w:rPr>
         <w:t>Interaction: hyperlinks</w:t>
       </w:r>
     </w:p>
@@ -1318,7 +2271,7 @@
           <w:rFonts w:asciiTheme="minorHAnsi" w:hAnsiTheme="minorHAnsi" w:cstheme="minorHAnsi"/>
         </w:rPr>
       </w:pPr>
-      <w:hyperlink r:id="rId6" w:history="1">
+      <w:hyperlink r:id="rId8" w:history="1">
         <w:r>
           <w:rPr>
             <w:rStyle w:val="Hyperlink"/>
@@ -1377,7 +2330,6 @@
           <w:sz w:val="36"/>
           <w:szCs w:val="36"/>
         </w:rPr>
-        <w:lastRenderedPageBreak/>
         <w:t>Meet The Creators</w:t>
       </w:r>
     </w:p>
@@ -1740,7 +2692,7 @@
           <w:rFonts w:asciiTheme="minorHAnsi" w:hAnsiTheme="minorHAnsi" w:cstheme="minorHAnsi"/>
         </w:rPr>
       </w:pPr>
-      <w:hyperlink r:id="rId7" w:history="1">
+      <w:hyperlink r:id="rId9" w:history="1">
         <w:r>
           <w:rPr>
             <w:rStyle w:val="Hyperlink"/>
@@ -1781,6 +2733,7 @@
         <w:rPr>
           <w:rFonts w:asciiTheme="minorHAnsi" w:hAnsiTheme="minorHAnsi" w:cstheme="minorHAnsi"/>
         </w:rPr>
+        <w:lastRenderedPageBreak/>
         <w:t>6 Signs You Might Have Impostor Syndrome</w:t>
       </w:r>
     </w:p>
@@ -1803,13 +2756,27 @@
           <w:rFonts w:asciiTheme="minorHAnsi" w:hAnsiTheme="minorHAnsi" w:cstheme="minorHAnsi"/>
         </w:rPr>
       </w:pPr>
-      <w:hyperlink r:id="rId8" w:history="1">
+      <w:hyperlink r:id="rId10" w:history="1">
         <w:r>
           <w:rPr>
             <w:rStyle w:val="Hyperlink"/>
             <w:rFonts w:asciiTheme="minorHAnsi" w:hAnsiTheme="minorHAnsi" w:cstheme="minorHAnsi"/>
           </w:rPr>
-          <w:t>https://youtu.be/xvGawC0eS4w</w:t>
+          <w:t>https://youtu.be/xvGawC0e</w:t>
+        </w:r>
+        <w:r>
+          <w:rPr>
+            <w:rStyle w:val="Hyperlink"/>
+            <w:rFonts w:asciiTheme="minorHAnsi" w:hAnsiTheme="minorHAnsi" w:cstheme="minorHAnsi"/>
+          </w:rPr>
+          <w:t>S</w:t>
+        </w:r>
+        <w:r>
+          <w:rPr>
+            <w:rStyle w:val="Hyperlink"/>
+            <w:rFonts w:asciiTheme="minorHAnsi" w:hAnsiTheme="minorHAnsi" w:cstheme="minorHAnsi"/>
+          </w:rPr>
+          <w:t>4w</w:t>
         </w:r>
       </w:hyperlink>
     </w:p>
@@ -2068,7 +3035,6 @@
         <w:rPr>
           <w:rFonts w:asciiTheme="minorHAnsi" w:hAnsiTheme="minorHAnsi" w:cstheme="minorHAnsi"/>
         </w:rPr>
-        <w:lastRenderedPageBreak/>
         <w:t>Sakulku</w:t>
       </w:r>
       <w:proofErr w:type="spellEnd"/>
@@ -2165,6 +3131,95 @@
 <file path=word/numbering.xml><?xml version="1.0" encoding="utf-8"?>
 <w:numbering xmlns:wpc="http://schemas.microsoft.com/office/word/2010/wordprocessingCanvas" xmlns:cx="http://schemas.microsoft.com/office/drawing/2014/chartex" xmlns:cx1="http://schemas.microsoft.com/office/drawing/2015/9/8/chartex" xmlns:cx2="http://schemas.microsoft.com/office/drawing/2015/10/21/chartex" xmlns:cx3="http://schemas.microsoft.com/office/drawing/2016/5/9/chartex" xmlns:cx4="http://schemas.microsoft.com/office/drawing/2016/5/10/chartex" xmlns:cx5="http://schemas.microsoft.com/office/drawing/2016/5/11/chartex" xmlns:cx6="http://schemas.microsoft.com/office/drawing/2016/5/12/chartex" xmlns:cx7="http://schemas.microsoft.com/office/drawing/2016/5/13/chartex" xmlns:cx8="http://schemas.microsoft.com/office/drawing/2016/5/14/chartex" xmlns:mc="http://schemas.openxmlformats.org/markup-compatibility/2006" xmlns:aink="http://schemas.microsoft.com/office/drawing/2016/ink" xmlns:am3d="http://schemas.microsoft.com/office/drawing/2017/model3d" xmlns:o="urn:schemas-microsoft-com:office:office" xmlns:oel="http://schemas.microsoft.com/office/2019/extlst" xmlns:r="http://schemas.openxmlformats.org/officeDocument/2006/relationships" xmlns:m="http://schemas.openxmlformats.org/officeDocument/2006/math" xmlns:v="urn:schemas-microsoft-com:vml" xmlns:wp14="http://schemas.microsoft.com/office/word/2010/wordprocessingDrawing" xmlns:wp="http://schemas.openxmlformats.org/drawingml/2006/wordprocessingDrawing" xmlns:w10="urn:schemas-microsoft-com:office:word" xmlns:w="http://schemas.openxmlformats.org/wordprocessingml/2006/main" xmlns:w14="http://schemas.microsoft.com/office/word/2010/wordml" xmlns:w15="http://schemas.microsoft.com/office/word/2012/wordml" xmlns:w16cex="http://schemas.microsoft.com/office/word/2018/wordml/cex" xmlns:w16cid="http://schemas.microsoft.com/office/word/2016/wordml/cid" xmlns:w16="http://schemas.microsoft.com/office/word/2018/wordml" xmlns:w16sdtdh="http://schemas.microsoft.com/office/word/2020/wordml/sdtdatahash" xmlns:w16se="http://schemas.microsoft.com/office/word/2015/wordml/symex" xmlns:wpg="http://schemas.microsoft.com/office/word/2010/wordprocessingGroup" xmlns:wpi="http://schemas.microsoft.com/office/word/2010/wordprocessingInk" xmlns:wne="http://schemas.microsoft.com/office/word/2006/wordml" xmlns:wps="http://schemas.microsoft.com/office/word/2010/wordprocessingShape" mc:Ignorable="w14 w15 w16se w16cid w16 w16cex w16sdtdh wp14">
   <w:abstractNum w:abstractNumId="0" w15:restartNumberingAfterBreak="0">
+    <w:nsid w:val="072C597B"/>
+    <w:multiLevelType w:val="hybridMultilevel"/>
+    <w:tmpl w:val="8D1ABC64"/>
+    <w:lvl w:ilvl="0" w:tplc="0409000F">
+      <w:start w:val="1"/>
+      <w:numFmt w:val="decimal"/>
+      <w:lvlText w:val="%1."/>
+      <w:lvlJc w:val="left"/>
+      <w:pPr>
+        <w:ind w:left="720" w:hanging="360"/>
+      </w:pPr>
+      <w:rPr>
+        <w:rFonts w:hint="default"/>
+      </w:rPr>
+    </w:lvl>
+    <w:lvl w:ilvl="1" w:tplc="04090019" w:tentative="1">
+      <w:start w:val="1"/>
+      <w:numFmt w:val="lowerLetter"/>
+      <w:lvlText w:val="%2."/>
+      <w:lvlJc w:val="left"/>
+      <w:pPr>
+        <w:ind w:left="1440" w:hanging="360"/>
+      </w:pPr>
+    </w:lvl>
+    <w:lvl w:ilvl="2" w:tplc="0409001B" w:tentative="1">
+      <w:start w:val="1"/>
+      <w:numFmt w:val="lowerRoman"/>
+      <w:lvlText w:val="%3."/>
+      <w:lvlJc w:val="right"/>
+      <w:pPr>
+        <w:ind w:left="2160" w:hanging="180"/>
+      </w:pPr>
+    </w:lvl>
+    <w:lvl w:ilvl="3" w:tplc="0409000F" w:tentative="1">
+      <w:start w:val="1"/>
+      <w:numFmt w:val="decimal"/>
+      <w:lvlText w:val="%4."/>
+      <w:lvlJc w:val="left"/>
+      <w:pPr>
+        <w:ind w:left="2880" w:hanging="360"/>
+      </w:pPr>
+    </w:lvl>
+    <w:lvl w:ilvl="4" w:tplc="04090019" w:tentative="1">
+      <w:start w:val="1"/>
+      <w:numFmt w:val="lowerLetter"/>
+      <w:lvlText w:val="%5."/>
+      <w:lvlJc w:val="left"/>
+      <w:pPr>
+        <w:ind w:left="3600" w:hanging="360"/>
+      </w:pPr>
+    </w:lvl>
+    <w:lvl w:ilvl="5" w:tplc="0409001B" w:tentative="1">
+      <w:start w:val="1"/>
+      <w:numFmt w:val="lowerRoman"/>
+      <w:lvlText w:val="%6."/>
+      <w:lvlJc w:val="right"/>
+      <w:pPr>
+        <w:ind w:left="4320" w:hanging="180"/>
+      </w:pPr>
+    </w:lvl>
+    <w:lvl w:ilvl="6" w:tplc="0409000F" w:tentative="1">
+      <w:start w:val="1"/>
+      <w:numFmt w:val="decimal"/>
+      <w:lvlText w:val="%7."/>
+      <w:lvlJc w:val="left"/>
+      <w:pPr>
+        <w:ind w:left="5040" w:hanging="360"/>
+      </w:pPr>
+    </w:lvl>
+    <w:lvl w:ilvl="7" w:tplc="04090019" w:tentative="1">
+      <w:start w:val="1"/>
+      <w:numFmt w:val="lowerLetter"/>
+      <w:lvlText w:val="%8."/>
+      <w:lvlJc w:val="left"/>
+      <w:pPr>
+        <w:ind w:left="5760" w:hanging="360"/>
+      </w:pPr>
+    </w:lvl>
+    <w:lvl w:ilvl="8" w:tplc="0409001B" w:tentative="1">
+      <w:start w:val="1"/>
+      <w:numFmt w:val="lowerRoman"/>
+      <w:lvlText w:val="%9."/>
+      <w:lvlJc w:val="right"/>
+      <w:pPr>
+        <w:ind w:left="6480" w:hanging="180"/>
+      </w:pPr>
+    </w:lvl>
+  </w:abstractNum>
+  <w:abstractNum w:abstractNumId="1" w15:restartNumberingAfterBreak="0">
     <w:nsid w:val="0EB60AE3"/>
     <w:multiLevelType w:val="multilevel"/>
     <w:tmpl w:val="BADAD5B2"/>
@@ -2313,7 +3368,7 @@
       </w:rPr>
     </w:lvl>
   </w:abstractNum>
-  <w:abstractNum w:abstractNumId="1" w15:restartNumberingAfterBreak="0">
+  <w:abstractNum w:abstractNumId="2" w15:restartNumberingAfterBreak="0">
     <w:nsid w:val="1CB45D31"/>
     <w:multiLevelType w:val="hybridMultilevel"/>
     <w:tmpl w:val="D09469DA"/>
@@ -2426,7 +3481,7 @@
       </w:rPr>
     </w:lvl>
   </w:abstractNum>
-  <w:abstractNum w:abstractNumId="2" w15:restartNumberingAfterBreak="0">
+  <w:abstractNum w:abstractNumId="3" w15:restartNumberingAfterBreak="0">
     <w:nsid w:val="1ED33E71"/>
     <w:multiLevelType w:val="hybridMultilevel"/>
     <w:tmpl w:val="7310CAD0"/>
@@ -2515,7 +3570,7 @@
       </w:pPr>
     </w:lvl>
   </w:abstractNum>
-  <w:abstractNum w:abstractNumId="3" w15:restartNumberingAfterBreak="0">
+  <w:abstractNum w:abstractNumId="4" w15:restartNumberingAfterBreak="0">
     <w:nsid w:val="3BA97D8D"/>
     <w:multiLevelType w:val="hybridMultilevel"/>
     <w:tmpl w:val="38569CCE"/>
@@ -2628,7 +3683,7 @@
       </w:rPr>
     </w:lvl>
   </w:abstractNum>
-  <w:abstractNum w:abstractNumId="4" w15:restartNumberingAfterBreak="0">
+  <w:abstractNum w:abstractNumId="5" w15:restartNumberingAfterBreak="0">
     <w:nsid w:val="47FF4E10"/>
     <w:multiLevelType w:val="hybridMultilevel"/>
     <w:tmpl w:val="38569CCE"/>
@@ -2741,7 +3796,7 @@
       </w:rPr>
     </w:lvl>
   </w:abstractNum>
-  <w:abstractNum w:abstractNumId="5" w15:restartNumberingAfterBreak="0">
+  <w:abstractNum w:abstractNumId="6" w15:restartNumberingAfterBreak="0">
     <w:nsid w:val="4BFE2384"/>
     <w:multiLevelType w:val="hybridMultilevel"/>
     <w:tmpl w:val="CAEC7F32"/>
@@ -2854,7 +3909,7 @@
       </w:rPr>
     </w:lvl>
   </w:abstractNum>
-  <w:abstractNum w:abstractNumId="6" w15:restartNumberingAfterBreak="0">
+  <w:abstractNum w:abstractNumId="7" w15:restartNumberingAfterBreak="0">
     <w:nsid w:val="689567D5"/>
     <w:multiLevelType w:val="hybridMultilevel"/>
     <w:tmpl w:val="4D9A64CC"/>
@@ -2870,7 +3925,7 @@
         <w:rFonts w:ascii="Symbol" w:hAnsi="Symbol" w:hint="default"/>
       </w:rPr>
     </w:lvl>
-    <w:lvl w:ilvl="1" w:tplc="04090003" w:tentative="1">
+    <w:lvl w:ilvl="1" w:tplc="04090003">
       <w:start w:val="1"/>
       <w:numFmt w:val="bullet"/>
       <w:lvlText w:val="o"/>
@@ -2882,7 +3937,7 @@
         <w:rFonts w:ascii="Courier New" w:hAnsi="Courier New" w:cs="Courier New" w:hint="default"/>
       </w:rPr>
     </w:lvl>
-    <w:lvl w:ilvl="2" w:tplc="04090005" w:tentative="1">
+    <w:lvl w:ilvl="2" w:tplc="04090005">
       <w:start w:val="1"/>
       <w:numFmt w:val="bullet"/>
       <w:lvlText w:val=""/>
@@ -2968,25 +4023,28 @@
     </w:lvl>
   </w:abstractNum>
   <w:num w:numId="1" w16cid:durableId="104808606">
+    <w:abstractNumId w:val="2"/>
+  </w:num>
+  <w:num w:numId="2" w16cid:durableId="1637560763">
+    <w:abstractNumId w:val="4"/>
+  </w:num>
+  <w:num w:numId="3" w16cid:durableId="1902859733">
+    <w:abstractNumId w:val="5"/>
+  </w:num>
+  <w:num w:numId="4" w16cid:durableId="1694457837">
+    <w:abstractNumId w:val="6"/>
+  </w:num>
+  <w:num w:numId="5" w16cid:durableId="416749871">
+    <w:abstractNumId w:val="7"/>
+  </w:num>
+  <w:num w:numId="6" w16cid:durableId="100612317">
     <w:abstractNumId w:val="1"/>
   </w:num>
-  <w:num w:numId="2" w16cid:durableId="1637560763">
+  <w:num w:numId="7" w16cid:durableId="796140076">
     <w:abstractNumId w:val="3"/>
   </w:num>
-  <w:num w:numId="3" w16cid:durableId="1902859733">
-    <w:abstractNumId w:val="4"/>
-  </w:num>
-  <w:num w:numId="4" w16cid:durableId="1694457837">
-    <w:abstractNumId w:val="5"/>
-  </w:num>
-  <w:num w:numId="5" w16cid:durableId="416749871">
-    <w:abstractNumId w:val="6"/>
-  </w:num>
-  <w:num w:numId="6" w16cid:durableId="100612317">
+  <w:num w:numId="8" w16cid:durableId="2098819895">
     <w:abstractNumId w:val="0"/>
-  </w:num>
-  <w:num w:numId="7" w16cid:durableId="796140076">
-    <w:abstractNumId w:val="2"/>
   </w:num>
 </w:numbering>
 </file>
@@ -3386,6 +4444,27 @@
     <w:name w:val="Normal"/>
     <w:qFormat/>
   </w:style>
+  <w:style w:type="paragraph" w:styleId="Heading1">
+    <w:name w:val="heading 1"/>
+    <w:basedOn w:val="Normal"/>
+    <w:next w:val="Normal"/>
+    <w:link w:val="Heading1Char"/>
+    <w:uiPriority w:val="9"/>
+    <w:qFormat/>
+    <w:rsid w:val="009F1ED2"/>
+    <w:pPr>
+      <w:keepNext/>
+      <w:keepLines/>
+      <w:spacing w:before="240"/>
+      <w:outlineLvl w:val="0"/>
+    </w:pPr>
+    <w:rPr>
+      <w:rFonts w:asciiTheme="majorHAnsi" w:eastAsiaTheme="majorEastAsia" w:hAnsiTheme="majorHAnsi" w:cstheme="majorBidi"/>
+      <w:color w:val="2F5496" w:themeColor="accent1" w:themeShade="BF"/>
+      <w:sz w:val="32"/>
+      <w:szCs w:val="32"/>
+    </w:rPr>
+  </w:style>
   <w:style w:type="paragraph" w:styleId="Heading2">
     <w:name w:val="heading 2"/>
     <w:basedOn w:val="Normal"/>
@@ -3403,6 +4482,27 @@
       <w:bCs/>
       <w:sz w:val="36"/>
       <w:szCs w:val="36"/>
+    </w:rPr>
+  </w:style>
+  <w:style w:type="paragraph" w:styleId="Heading3">
+    <w:name w:val="heading 3"/>
+    <w:basedOn w:val="Normal"/>
+    <w:next w:val="Normal"/>
+    <w:link w:val="Heading3Char"/>
+    <w:uiPriority w:val="9"/>
+    <w:semiHidden/>
+    <w:unhideWhenUsed/>
+    <w:qFormat/>
+    <w:rsid w:val="00882352"/>
+    <w:pPr>
+      <w:keepNext/>
+      <w:keepLines/>
+      <w:spacing w:before="40"/>
+      <w:outlineLvl w:val="2"/>
+    </w:pPr>
+    <w:rPr>
+      <w:rFonts w:asciiTheme="majorHAnsi" w:eastAsiaTheme="majorEastAsia" w:hAnsiTheme="majorHAnsi" w:cstheme="majorBidi"/>
+      <w:color w:val="1F3763" w:themeColor="accent1" w:themeShade="7F"/>
     </w:rPr>
   </w:style>
   <w:style w:type="character" w:default="1" w:styleId="DefaultParagraphFont">
@@ -3506,6 +4606,45 @@
     <w:rPr>
       <w:color w:val="954F72" w:themeColor="followedHyperlink"/>
       <w:u w:val="single"/>
+    </w:rPr>
+  </w:style>
+  <w:style w:type="character" w:customStyle="1" w:styleId="Heading1Char">
+    <w:name w:val="Heading 1 Char"/>
+    <w:basedOn w:val="DefaultParagraphFont"/>
+    <w:link w:val="Heading1"/>
+    <w:uiPriority w:val="9"/>
+    <w:rsid w:val="009F1ED2"/>
+    <w:rPr>
+      <w:rFonts w:asciiTheme="majorHAnsi" w:eastAsiaTheme="majorEastAsia" w:hAnsiTheme="majorHAnsi" w:cstheme="majorBidi"/>
+      <w:color w:val="2F5496" w:themeColor="accent1" w:themeShade="BF"/>
+      <w:sz w:val="32"/>
+      <w:szCs w:val="32"/>
+    </w:rPr>
+  </w:style>
+  <w:style w:type="character" w:customStyle="1" w:styleId="Heading3Char">
+    <w:name w:val="Heading 3 Char"/>
+    <w:basedOn w:val="DefaultParagraphFont"/>
+    <w:link w:val="Heading3"/>
+    <w:uiPriority w:val="9"/>
+    <w:semiHidden/>
+    <w:rsid w:val="00882352"/>
+    <w:rPr>
+      <w:rFonts w:asciiTheme="majorHAnsi" w:eastAsiaTheme="majorEastAsia" w:hAnsiTheme="majorHAnsi" w:cstheme="majorBidi"/>
+      <w:color w:val="1F3763" w:themeColor="accent1" w:themeShade="7F"/>
+    </w:rPr>
+  </w:style>
+  <w:style w:type="paragraph" w:styleId="NormalWeb">
+    <w:name w:val="Normal (Web)"/>
+    <w:basedOn w:val="Normal"/>
+    <w:uiPriority w:val="99"/>
+    <w:semiHidden/>
+    <w:unhideWhenUsed/>
+    <w:rsid w:val="00882352"/>
+    <w:pPr>
+      <w:spacing w:before="100" w:beforeAutospacing="1" w:after="100" w:afterAutospacing="1"/>
+    </w:pPr>
+    <w:rPr>
+      <w:rFonts w:eastAsia="Times New Roman" w:cs="Times New Roman"/>
     </w:rPr>
   </w:style>
 </w:styles>

</xml_diff>